<commit_message>
Added few more doc for ref
</commit_message>
<xml_diff>
--- a/AWS-KEY-WORDS-V1.2.docx
+++ b/AWS-KEY-WORDS-V1.2.docx
@@ -185,6 +185,7 @@
         </w:rPr>
         <w:t xml:space="preserve">Scale </w:t>
       </w:r>
+      <w:proofErr w:type="gramStart"/>
       <w:r>
         <w:rPr>
           <w:rFonts w:ascii="Bookman Old Style" w:hAnsi="Bookman Old Style"/>
@@ -212,6 +213,7 @@
         </w:rPr>
         <w:t>:</w:t>
       </w:r>
+      <w:proofErr w:type="gramEnd"/>
       <w:r>
         <w:rPr>
           <w:rFonts w:ascii="Bookman Old Style" w:hAnsi="Bookman Old Style"/>
@@ -252,7 +254,17 @@
           <w:szCs w:val="24"/>
           <w:lang w:val="en-US"/>
         </w:rPr>
-        <w:t xml:space="preserve">    </w:t>
+        <w:t xml:space="preserve">  </w:t>
+      </w:r>
+      <w:proofErr w:type="gramStart"/>
+      <w:r>
+        <w:rPr>
+          <w:rFonts w:ascii="Bookman Old Style" w:hAnsi="Bookman Old Style"/>
+          <w:sz w:val="24"/>
+          <w:szCs w:val="24"/>
+          <w:lang w:val="en-US"/>
+        </w:rPr>
+        <w:t xml:space="preserve">  </w:t>
       </w:r>
       <w:r>
         <w:rPr>
@@ -263,6 +275,7 @@
         </w:rPr>
         <w:t>:</w:t>
       </w:r>
+      <w:proofErr w:type="gramEnd"/>
       <w:r>
         <w:rPr>
           <w:rFonts w:ascii="Bookman Old Style" w:hAnsi="Bookman Old Style"/>
@@ -364,7 +377,27 @@
           <w:szCs w:val="24"/>
           <w:lang w:val="en-US"/>
         </w:rPr>
-        <w:t xml:space="preserve">Increasing the capacity of the server (i.e same </w:t>
+        <w:t>Increasing the capacity of the server (</w:t>
+      </w:r>
+      <w:proofErr w:type="spellStart"/>
+      <w:r>
+        <w:rPr>
+          <w:rFonts w:ascii="Bookman Old Style" w:hAnsi="Bookman Old Style"/>
+          <w:sz w:val="24"/>
+          <w:szCs w:val="24"/>
+          <w:lang w:val="en-US"/>
+        </w:rPr>
+        <w:t>i.e</w:t>
+      </w:r>
+      <w:proofErr w:type="spellEnd"/>
+      <w:r>
+        <w:rPr>
+          <w:rFonts w:ascii="Bookman Old Style" w:hAnsi="Bookman Old Style"/>
+          <w:sz w:val="24"/>
+          <w:szCs w:val="24"/>
+          <w:lang w:val="en-US"/>
+        </w:rPr>
+        <w:t xml:space="preserve"> same </w:t>
       </w:r>
       <w:r>
         <w:rPr>
@@ -926,7 +959,27 @@
           <w:szCs w:val="24"/>
           <w:lang w:val="en-US"/>
         </w:rPr>
-        <w:t>Monitoring: Doing health check is called Monitoring (i.e LB will take care)</w:t>
+        <w:t>Monitoring: Doing health check is called Monitoring (</w:t>
+      </w:r>
+      <w:proofErr w:type="spellStart"/>
+      <w:r>
+        <w:rPr>
+          <w:rFonts w:ascii="Bookman Old Style" w:hAnsi="Bookman Old Style"/>
+          <w:sz w:val="24"/>
+          <w:szCs w:val="24"/>
+          <w:lang w:val="en-US"/>
+        </w:rPr>
+        <w:t>i.e</w:t>
+      </w:r>
+      <w:proofErr w:type="spellEnd"/>
+      <w:r>
+        <w:rPr>
+          <w:rFonts w:ascii="Bookman Old Style" w:hAnsi="Bookman Old Style"/>
+          <w:sz w:val="24"/>
+          <w:szCs w:val="24"/>
+          <w:lang w:val="en-US"/>
+        </w:rPr>
+        <w:t xml:space="preserve"> LB will take care)</w:t>
       </w:r>
     </w:p>
     <w:p>
@@ -1482,15 +1535,37 @@
           <w:lang w:val="en-US"/>
         </w:rPr>
       </w:pPr>
-      <w:r>
-        <w:rPr>
-          <w:rFonts w:ascii="Bookman Old Style" w:hAnsi="Bookman Old Style"/>
-          <w:sz w:val="24"/>
-          <w:szCs w:val="24"/>
-          <w:lang w:val="en-US"/>
-        </w:rPr>
-        <w:t>Example : Mumabai</w:t>
-      </w:r>
+      <w:proofErr w:type="gramStart"/>
+      <w:r>
+        <w:rPr>
+          <w:rFonts w:ascii="Bookman Old Style" w:hAnsi="Bookman Old Style"/>
+          <w:sz w:val="24"/>
+          <w:szCs w:val="24"/>
+          <w:lang w:val="en-US"/>
+        </w:rPr>
+        <w:t>Example :</w:t>
+      </w:r>
+      <w:proofErr w:type="gramEnd"/>
+      <w:r>
+        <w:rPr>
+          <w:rFonts w:ascii="Bookman Old Style" w:hAnsi="Bookman Old Style"/>
+          <w:sz w:val="24"/>
+          <w:szCs w:val="24"/>
+          <w:lang w:val="en-US"/>
+        </w:rPr>
+        <w:t xml:space="preserve"> </w:t>
+      </w:r>
+      <w:proofErr w:type="spellStart"/>
+      <w:r>
+        <w:rPr>
+          <w:rFonts w:ascii="Bookman Old Style" w:hAnsi="Bookman Old Style"/>
+          <w:sz w:val="24"/>
+          <w:szCs w:val="24"/>
+          <w:lang w:val="en-US"/>
+        </w:rPr>
+        <w:t>Mumabai</w:t>
+      </w:r>
+      <w:proofErr w:type="spellEnd"/>
     </w:p>
     <w:p>
       <w:pPr>
@@ -1688,7 +1763,27 @@
           <w:szCs w:val="24"/>
           <w:lang w:val="en-US"/>
         </w:rPr>
-        <w:t>Availability zones(AZ’s) can communicate with each other</w:t>
+        <w:t xml:space="preserve">Availability </w:t>
+      </w:r>
+      <w:proofErr w:type="gramStart"/>
+      <w:r>
+        <w:rPr>
+          <w:rFonts w:ascii="Bookman Old Style" w:hAnsi="Bookman Old Style"/>
+          <w:sz w:val="24"/>
+          <w:szCs w:val="24"/>
+          <w:lang w:val="en-US"/>
+        </w:rPr>
+        <w:t>zones(</w:t>
+      </w:r>
+      <w:proofErr w:type="gramEnd"/>
+      <w:r>
+        <w:rPr>
+          <w:rFonts w:ascii="Bookman Old Style" w:hAnsi="Bookman Old Style"/>
+          <w:sz w:val="24"/>
+          <w:szCs w:val="24"/>
+          <w:lang w:val="en-US"/>
+        </w:rPr>
+        <w:t>AZ’s) can communicate with each other</w:t>
       </w:r>
     </w:p>
     <w:p>
@@ -1712,7 +1807,27 @@
           <w:szCs w:val="24"/>
           <w:lang w:val="en-US"/>
         </w:rPr>
-        <w:t>Availability zones are sync with each other (i.e network) no the data</w:t>
+        <w:t>Availability zones are sync with each other (</w:t>
+      </w:r>
+      <w:proofErr w:type="spellStart"/>
+      <w:r>
+        <w:rPr>
+          <w:rFonts w:ascii="Bookman Old Style" w:hAnsi="Bookman Old Style"/>
+          <w:sz w:val="24"/>
+          <w:szCs w:val="24"/>
+          <w:lang w:val="en-US"/>
+        </w:rPr>
+        <w:t>i.e</w:t>
+      </w:r>
+      <w:proofErr w:type="spellEnd"/>
+      <w:r>
+        <w:rPr>
+          <w:rFonts w:ascii="Bookman Old Style" w:hAnsi="Bookman Old Style"/>
+          <w:sz w:val="24"/>
+          <w:szCs w:val="24"/>
+          <w:lang w:val="en-US"/>
+        </w:rPr>
+        <w:t xml:space="preserve"> network) no the data</w:t>
       </w:r>
     </w:p>
     <w:p>
@@ -1901,6 +2016,7 @@
           <w:lang w:val="en-US"/>
         </w:rPr>
       </w:pPr>
+      <w:proofErr w:type="gramStart"/>
       <w:r>
         <w:rPr>
           <w:rFonts w:ascii="Bookman Old Style" w:hAnsi="Bookman Old Style"/>
@@ -1911,7 +2027,20 @@
           <w:u w:val="single"/>
           <w:lang w:val="en-US"/>
         </w:rPr>
-        <w:t>VPC(Virtual Private Cloud)</w:t>
+        <w:t>VPC(</w:t>
+      </w:r>
+      <w:proofErr w:type="gramEnd"/>
+      <w:r>
+        <w:rPr>
+          <w:rFonts w:ascii="Bookman Old Style" w:hAnsi="Bookman Old Style"/>
+          <w:b/>
+          <w:bCs/>
+          <w:sz w:val="24"/>
+          <w:szCs w:val="24"/>
+          <w:u w:val="single"/>
+          <w:lang w:val="en-US"/>
+        </w:rPr>
+        <w:t>Virtual Private Cloud)</w:t>
       </w:r>
     </w:p>
     <w:p>
@@ -2423,7 +2552,27 @@
           <w:szCs w:val="24"/>
           <w:lang w:val="en-US"/>
         </w:rPr>
-        <w:t xml:space="preserve">(i.e </w:t>
+        <w:t>(</w:t>
+      </w:r>
+      <w:proofErr w:type="spellStart"/>
+      <w:r>
+        <w:rPr>
+          <w:rFonts w:ascii="Bookman Old Style" w:hAnsi="Bookman Old Style"/>
+          <w:sz w:val="24"/>
+          <w:szCs w:val="24"/>
+          <w:lang w:val="en-US"/>
+        </w:rPr>
+        <w:t>i.e</w:t>
+      </w:r>
+      <w:proofErr w:type="spellEnd"/>
+      <w:r>
+        <w:rPr>
+          <w:rFonts w:ascii="Bookman Old Style" w:hAnsi="Bookman Old Style"/>
+          <w:sz w:val="24"/>
+          <w:szCs w:val="24"/>
+          <w:lang w:val="en-US"/>
+        </w:rPr>
+        <w:t xml:space="preserve"> </w:t>
       </w:r>
       <w:r>
         <w:rPr>
@@ -2486,7 +2635,27 @@
           <w:szCs w:val="24"/>
           <w:lang w:val="en-US"/>
         </w:rPr>
-        <w:t>Performance etc)</w:t>
+        <w:t xml:space="preserve">Performance </w:t>
+      </w:r>
+      <w:proofErr w:type="spellStart"/>
+      <w:r>
+        <w:rPr>
+          <w:rFonts w:ascii="Bookman Old Style" w:hAnsi="Bookman Old Style"/>
+          <w:sz w:val="24"/>
+          <w:szCs w:val="24"/>
+          <w:lang w:val="en-US"/>
+        </w:rPr>
+        <w:t>etc</w:t>
+      </w:r>
+      <w:proofErr w:type="spellEnd"/>
+      <w:r>
+        <w:rPr>
+          <w:rFonts w:ascii="Bookman Old Style" w:hAnsi="Bookman Old Style"/>
+          <w:sz w:val="24"/>
+          <w:szCs w:val="24"/>
+          <w:lang w:val="en-US"/>
+        </w:rPr>
+        <w:t>)</w:t>
       </w:r>
     </w:p>
     <w:p>
@@ -2558,7 +2727,29 @@
           <w:szCs w:val="24"/>
           <w:lang w:val="en-US"/>
         </w:rPr>
-        <w:t>ELB doesn’t have AZ’s,it is created at reginal level</w:t>
+        <w:t xml:space="preserve">ELB doesn’t have </w:t>
+      </w:r>
+      <w:proofErr w:type="spellStart"/>
+      <w:proofErr w:type="gramStart"/>
+      <w:r>
+        <w:rPr>
+          <w:rFonts w:ascii="Bookman Old Style" w:hAnsi="Bookman Old Style"/>
+          <w:sz w:val="24"/>
+          <w:szCs w:val="24"/>
+          <w:lang w:val="en-US"/>
+        </w:rPr>
+        <w:t>AZ’s,it</w:t>
+      </w:r>
+      <w:proofErr w:type="spellEnd"/>
+      <w:proofErr w:type="gramEnd"/>
+      <w:r>
+        <w:rPr>
+          <w:rFonts w:ascii="Bookman Old Style" w:hAnsi="Bookman Old Style"/>
+          <w:sz w:val="24"/>
+          <w:szCs w:val="24"/>
+          <w:lang w:val="en-US"/>
+        </w:rPr>
+        <w:t xml:space="preserve"> is created at reginal level</w:t>
       </w:r>
     </w:p>
     <w:p>
@@ -2630,7 +2821,27 @@
           <w:szCs w:val="24"/>
           <w:lang w:val="en-US"/>
         </w:rPr>
-        <w:t>AWS always recommended to use DNS name not ip address</w:t>
+        <w:t xml:space="preserve">AWS always recommended to use DNS name not </w:t>
+      </w:r>
+      <w:proofErr w:type="spellStart"/>
+      <w:r>
+        <w:rPr>
+          <w:rFonts w:ascii="Bookman Old Style" w:hAnsi="Bookman Old Style"/>
+          <w:sz w:val="24"/>
+          <w:szCs w:val="24"/>
+          <w:lang w:val="en-US"/>
+        </w:rPr>
+        <w:t>ip</w:t>
+      </w:r>
+      <w:proofErr w:type="spellEnd"/>
+      <w:r>
+        <w:rPr>
+          <w:rFonts w:ascii="Bookman Old Style" w:hAnsi="Bookman Old Style"/>
+          <w:sz w:val="24"/>
+          <w:szCs w:val="24"/>
+          <w:lang w:val="en-US"/>
+        </w:rPr>
+        <w:t xml:space="preserve"> address</w:t>
       </w:r>
     </w:p>
     <w:p>
@@ -2654,7 +2865,27 @@
           <w:szCs w:val="24"/>
           <w:lang w:val="en-US"/>
         </w:rPr>
-        <w:t>ELB has dynamic ip address, if you need static IP, contact AWS support center (but keep in mind we are compromising performance of ELB by getting static IP)</w:t>
+        <w:t xml:space="preserve">ELB has dynamic </w:t>
+      </w:r>
+      <w:proofErr w:type="spellStart"/>
+      <w:r>
+        <w:rPr>
+          <w:rFonts w:ascii="Bookman Old Style" w:hAnsi="Bookman Old Style"/>
+          <w:sz w:val="24"/>
+          <w:szCs w:val="24"/>
+          <w:lang w:val="en-US"/>
+        </w:rPr>
+        <w:t>ip</w:t>
+      </w:r>
+      <w:proofErr w:type="spellEnd"/>
+      <w:r>
+        <w:rPr>
+          <w:rFonts w:ascii="Bookman Old Style" w:hAnsi="Bookman Old Style"/>
+          <w:sz w:val="24"/>
+          <w:szCs w:val="24"/>
+          <w:lang w:val="en-US"/>
+        </w:rPr>
+        <w:t xml:space="preserve"> address, if you need static IP, contact AWS support center (but keep in mind we are compromising performance of ELB by getting static IP)</w:t>
       </w:r>
     </w:p>
     <w:p>
@@ -3045,6 +3276,7 @@
           <w:lang w:val="en-US"/>
         </w:rPr>
       </w:pPr>
+      <w:proofErr w:type="spellStart"/>
       <w:r>
         <w:rPr>
           <w:rFonts w:ascii="Bookman Old Style" w:hAnsi="Bookman Old Style"/>
@@ -3066,7 +3298,18 @@
           <w:u w:val="single"/>
           <w:lang w:val="en-US"/>
         </w:rPr>
-        <w:t>Gateway Load Balancer</w:t>
+        <w:t>Gateway</w:t>
+      </w:r>
+      <w:proofErr w:type="spellEnd"/>
+      <w:r>
+        <w:rPr>
+          <w:rFonts w:ascii="Bookman Old Style" w:hAnsi="Bookman Old Style"/>
+          <w:sz w:val="24"/>
+          <w:szCs w:val="24"/>
+          <w:u w:val="single"/>
+          <w:lang w:val="en-US"/>
+        </w:rPr>
+        <w:t xml:space="preserve"> Load Balancer</w:t>
       </w:r>
     </w:p>
     <w:p>
@@ -3389,6 +3632,28 @@
         <w:contextualSpacing/>
         <w:rPr>
           <w:rFonts w:ascii="Bookman Old Style" w:hAnsi="Bookman Old Style"/>
+          <w:sz w:val="12"/>
+          <w:szCs w:val="12"/>
+          <w:lang w:val="en-US"/>
+        </w:rPr>
+      </w:pPr>
+    </w:p>
+    <w:p>
+      <w:pPr>
+        <w:contextualSpacing/>
+        <w:rPr>
+          <w:rFonts w:ascii="Bookman Old Style" w:hAnsi="Bookman Old Style"/>
+          <w:sz w:val="24"/>
+          <w:szCs w:val="24"/>
+          <w:lang w:val="en-US"/>
+        </w:rPr>
+      </w:pPr>
+    </w:p>
+    <w:p>
+      <w:pPr>
+        <w:contextualSpacing/>
+        <w:rPr>
+          <w:rFonts w:ascii="Bookman Old Style" w:hAnsi="Bookman Old Style"/>
           <w:b/>
           <w:bCs/>
           <w:sz w:val="24"/>
@@ -3397,10 +3662,7 @@
           <w:lang w:val="en-US"/>
         </w:rPr>
       </w:pPr>
-    </w:p>
-    <w:p>
-      <w:pPr>
-        <w:contextualSpacing/>
+      <w:r>
         <w:rPr>
           <w:rFonts w:ascii="Bookman Old Style" w:hAnsi="Bookman Old Style"/>
           <w:b/>
@@ -3410,7 +3672,8 @@
           <w:u w:val="single"/>
           <w:lang w:val="en-US"/>
         </w:rPr>
-      </w:pPr>
+        <w:t>LAM</w:t>
+      </w:r>
       <w:r>
         <w:rPr>
           <w:rFonts w:ascii="Bookman Old Style" w:hAnsi="Bookman Old Style"/>
@@ -3421,7 +3684,19 @@
           <w:u w:val="single"/>
           <w:lang w:val="en-US"/>
         </w:rPr>
-        <w:t>ELASTIC BEANS STALK:</w:t>
+        <w:t>B</w:t>
+      </w:r>
+      <w:r>
+        <w:rPr>
+          <w:rFonts w:ascii="Bookman Old Style" w:hAnsi="Bookman Old Style"/>
+          <w:b/>
+          <w:bCs/>
+          <w:sz w:val="24"/>
+          <w:szCs w:val="24"/>
+          <w:u w:val="single"/>
+          <w:lang w:val="en-US"/>
+        </w:rPr>
+        <w:t>DA:</w:t>
       </w:r>
     </w:p>
     <w:p>
@@ -3445,212 +3720,7 @@
           <w:szCs w:val="24"/>
           <w:lang w:val="en-US"/>
         </w:rPr>
-        <w:t xml:space="preserve">Easy and quick deployment </w:t>
-      </w:r>
-      <w:r>
-        <w:rPr>
-          <w:rFonts w:ascii="Bookman Old Style" w:hAnsi="Bookman Old Style"/>
-          <w:sz w:val="24"/>
-          <w:szCs w:val="24"/>
-          <w:lang w:val="en-US"/>
-        </w:rPr>
-        <w:t>of application in AWS</w:t>
-      </w:r>
-    </w:p>
-    <w:p>
-      <w:pPr>
-        <w:pStyle w:val="ListParagraph"/>
-        <w:ind w:left="1080"/>
-        <w:rPr>
-          <w:rFonts w:ascii="Bookman Old Style" w:hAnsi="Bookman Old Style"/>
-          <w:b/>
-          <w:bCs/>
-          <w:sz w:val="24"/>
-          <w:szCs w:val="24"/>
-          <w:u w:val="single"/>
-          <w:lang w:val="en-US"/>
-        </w:rPr>
-      </w:pPr>
-      <w:r>
-        <w:rPr>
-          <w:rFonts w:ascii="Bookman Old Style" w:hAnsi="Bookman Old Style"/>
-          <w:b/>
-          <w:bCs/>
-          <w:sz w:val="24"/>
-          <w:szCs w:val="24"/>
-          <w:u w:val="single"/>
-          <w:lang w:val="en-US"/>
-        </w:rPr>
-        <w:t xml:space="preserve">Note: </w:t>
-      </w:r>
-    </w:p>
-    <w:p>
-      <w:pPr>
-        <w:pStyle w:val="ListParagraph"/>
-        <w:numPr>
-          <w:ilvl w:val="0"/>
-          <w:numId w:val="6"/>
-        </w:numPr>
-        <w:rPr>
-          <w:rFonts w:ascii="Bookman Old Style" w:hAnsi="Bookman Old Style"/>
-          <w:sz w:val="24"/>
-          <w:szCs w:val="24"/>
-          <w:lang w:val="en-US"/>
-        </w:rPr>
-      </w:pPr>
-      <w:r>
-        <w:rPr>
-          <w:rFonts w:ascii="Bookman Old Style" w:hAnsi="Bookman Old Style"/>
-          <w:sz w:val="24"/>
-          <w:szCs w:val="24"/>
-          <w:lang w:val="en-US"/>
-        </w:rPr>
-        <w:t>In general (other provider) in PAAS  client don’t have  control on the server</w:t>
-      </w:r>
-    </w:p>
-    <w:p>
-      <w:pPr>
-        <w:pStyle w:val="ListParagraph"/>
-        <w:numPr>
-          <w:ilvl w:val="0"/>
-          <w:numId w:val="6"/>
-        </w:numPr>
-        <w:rPr>
-          <w:rFonts w:ascii="Bookman Old Style" w:hAnsi="Bookman Old Style"/>
-          <w:sz w:val="24"/>
-          <w:szCs w:val="24"/>
-          <w:lang w:val="en-US"/>
-        </w:rPr>
-      </w:pPr>
-      <w:r>
-        <w:rPr>
-          <w:rFonts w:ascii="Bookman Old Style" w:hAnsi="Bookman Old Style"/>
-          <w:sz w:val="24"/>
-          <w:szCs w:val="24"/>
-          <w:lang w:val="en-US"/>
-        </w:rPr>
-        <w:t>But</w:t>
-      </w:r>
-      <w:r>
-        <w:rPr>
-          <w:rFonts w:ascii="Bookman Old Style" w:hAnsi="Bookman Old Style"/>
-          <w:sz w:val="24"/>
-          <w:szCs w:val="24"/>
-          <w:lang w:val="en-US"/>
-        </w:rPr>
-        <w:t>,</w:t>
-      </w:r>
-      <w:r>
-        <w:rPr>
-          <w:rFonts w:ascii="Bookman Old Style" w:hAnsi="Bookman Old Style"/>
-          <w:sz w:val="24"/>
-          <w:szCs w:val="24"/>
-          <w:lang w:val="en-US"/>
-        </w:rPr>
-        <w:t xml:space="preserve"> in AWS (i.e PAAS) Client have full control on the EC2 instances which is launched beanstalk</w:t>
-      </w:r>
-    </w:p>
-    <w:p>
-      <w:pPr>
-        <w:pStyle w:val="ListParagraph"/>
-        <w:numPr>
-          <w:ilvl w:val="0"/>
-          <w:numId w:val="6"/>
-        </w:numPr>
-        <w:rPr>
-          <w:rFonts w:ascii="Bookman Old Style" w:hAnsi="Bookman Old Style"/>
-          <w:sz w:val="24"/>
-          <w:szCs w:val="24"/>
-          <w:lang w:val="en-US"/>
-        </w:rPr>
-      </w:pPr>
-      <w:r>
-        <w:rPr>
-          <w:rFonts w:ascii="Bookman Old Style" w:hAnsi="Bookman Old Style"/>
-          <w:sz w:val="24"/>
-          <w:szCs w:val="24"/>
-          <w:lang w:val="en-US"/>
-        </w:rPr>
-        <w:t xml:space="preserve">EBS handles EC2 </w:t>
-      </w:r>
-      <w:r>
-        <w:rPr>
-          <w:rFonts w:ascii="Bookman Old Style" w:hAnsi="Bookman Old Style"/>
-          <w:sz w:val="24"/>
-          <w:szCs w:val="24"/>
-          <w:lang w:val="en-US"/>
-        </w:rPr>
-        <w:t>instances (</w:t>
-      </w:r>
-      <w:r>
-        <w:rPr>
-          <w:rFonts w:ascii="Bookman Old Style" w:hAnsi="Bookman Old Style"/>
-          <w:sz w:val="24"/>
-          <w:szCs w:val="24"/>
-          <w:lang w:val="en-US"/>
-        </w:rPr>
-        <w:t>OS) behalf us</w:t>
-      </w:r>
-    </w:p>
-    <w:p>
-      <w:pPr>
-        <w:pStyle w:val="ListParagraph"/>
-        <w:numPr>
-          <w:ilvl w:val="0"/>
-          <w:numId w:val="6"/>
-        </w:numPr>
-        <w:rPr>
-          <w:rFonts w:ascii="Bookman Old Style" w:hAnsi="Bookman Old Style"/>
-          <w:sz w:val="24"/>
-          <w:szCs w:val="24"/>
-          <w:lang w:val="en-US"/>
-        </w:rPr>
-      </w:pPr>
-      <w:r>
-        <w:rPr>
-          <w:rFonts w:ascii="Bookman Old Style" w:hAnsi="Bookman Old Style"/>
-          <w:sz w:val="24"/>
-          <w:szCs w:val="24"/>
-          <w:lang w:val="en-US"/>
-        </w:rPr>
-        <w:t>EBS is PAAS</w:t>
-      </w:r>
-    </w:p>
-    <w:p>
-      <w:pPr>
-        <w:contextualSpacing/>
-        <w:rPr>
-          <w:rFonts w:ascii="Bookman Old Style" w:hAnsi="Bookman Old Style"/>
-          <w:sz w:val="12"/>
-          <w:szCs w:val="12"/>
-          <w:lang w:val="en-US"/>
-        </w:rPr>
-      </w:pPr>
-    </w:p>
-    <w:p>
-      <w:pPr>
-        <w:contextualSpacing/>
-        <w:rPr>
-          <w:rFonts w:ascii="Bookman Old Style" w:hAnsi="Bookman Old Style"/>
-          <w:b/>
-          <w:bCs/>
-          <w:sz w:val="24"/>
-          <w:szCs w:val="24"/>
-          <w:u w:val="single"/>
-          <w:lang w:val="en-US"/>
-        </w:rPr>
-      </w:pPr>
-      <w:r>
-        <w:rPr>
-          <w:rFonts w:ascii="Bookman Old Style" w:hAnsi="Bookman Old Style"/>
-          <w:b/>
-          <w:bCs/>
-          <w:sz w:val="24"/>
-          <w:szCs w:val="24"/>
-          <w:u w:val="single"/>
-          <w:lang w:val="en-US"/>
-        </w:rPr>
-        <w:t>LIGHTSAIL:</w:t>
+        <w:t>Lambda is used for automation</w:t>
       </w:r>
     </w:p>
     <w:p>
@@ -3674,55 +3744,7 @@
           <w:szCs w:val="24"/>
           <w:lang w:val="en-US"/>
         </w:rPr>
-        <w:t xml:space="preserve">If you want to setup and create a virtual private servers which already has everything installed </w:t>
-      </w:r>
-    </w:p>
-    <w:p>
-      <w:pPr>
-        <w:pStyle w:val="ListParagraph"/>
-        <w:ind w:left="1080"/>
-        <w:rPr>
-          <w:rFonts w:ascii="Bookman Old Style" w:hAnsi="Bookman Old Style"/>
-          <w:sz w:val="24"/>
-          <w:szCs w:val="24"/>
-          <w:lang w:val="en-US"/>
-        </w:rPr>
-      </w:pPr>
-      <w:r>
-        <w:rPr>
-          <w:rFonts w:ascii="Bookman Old Style" w:hAnsi="Bookman Old Style"/>
-          <w:sz w:val="24"/>
-          <w:szCs w:val="24"/>
-          <w:lang w:val="en-US"/>
-        </w:rPr>
-        <w:t xml:space="preserve">Example: </w:t>
-      </w:r>
-      <w:r>
-        <w:rPr>
-          <w:rFonts w:ascii="Bookman Old Style" w:hAnsi="Bookman Old Style"/>
-          <w:sz w:val="24"/>
-          <w:szCs w:val="24"/>
-          <w:lang w:val="en-US"/>
-        </w:rPr>
-        <w:t>wordpress,</w:t>
-      </w:r>
-      <w:r>
-        <w:rPr>
-          <w:rFonts w:ascii="Bookman Old Style" w:hAnsi="Bookman Old Style"/>
-          <w:sz w:val="24"/>
-          <w:szCs w:val="24"/>
-          <w:lang w:val="en-US"/>
-        </w:rPr>
-        <w:t xml:space="preserve"> </w:t>
-      </w:r>
-      <w:r>
-        <w:rPr>
-          <w:rFonts w:ascii="Bookman Old Style" w:hAnsi="Bookman Old Style"/>
-          <w:sz w:val="24"/>
-          <w:szCs w:val="24"/>
-          <w:lang w:val="en-US"/>
-        </w:rPr>
-        <w:t>gitlab,node.js,joomla,drupal,Django</w:t>
+        <w:t>Lambda is Serverless</w:t>
       </w:r>
     </w:p>
     <w:p>
@@ -3746,17 +3768,20 @@
           <w:szCs w:val="24"/>
           <w:lang w:val="en-US"/>
         </w:rPr>
-        <w:t>No Auto-Scaling</w:t>
-      </w:r>
-      <w:r>
-        <w:rPr>
-          <w:rFonts w:ascii="Bookman Old Style" w:hAnsi="Bookman Old Style"/>
-          <w:sz w:val="24"/>
-          <w:szCs w:val="24"/>
-          <w:lang w:val="en-US"/>
-        </w:rPr>
-        <w:t xml:space="preserve"> available </w:t>
-      </w:r>
+        <w:t>Lambda is invoked based on the triggers</w:t>
+      </w:r>
+    </w:p>
+    <w:p>
+      <w:pPr>
+        <w:pStyle w:val="ListParagraph"/>
+        <w:ind w:left="1080"/>
+        <w:rPr>
+          <w:rFonts w:ascii="Bookman Old Style" w:hAnsi="Bookman Old Style"/>
+          <w:sz w:val="24"/>
+          <w:szCs w:val="24"/>
+          <w:lang w:val="en-US"/>
+        </w:rPr>
+      </w:pPr>
     </w:p>
     <w:p>
       <w:pPr>
@@ -3772,6 +3797,14 @@
     <w:p>
       <w:pPr>
         <w:contextualSpacing/>
+        <w:rPr>
+          <w:rFonts w:ascii="Bookman Old Style" w:hAnsi="Bookman Old Style"/>
+          <w:sz w:val="24"/>
+          <w:szCs w:val="24"/>
+          <w:lang w:val="en-US"/>
+        </w:rPr>
+      </w:pPr>
+      <w:r>
         <w:rPr>
           <w:rFonts w:ascii="Bookman Old Style" w:hAnsi="Bookman Old Style"/>
           <w:b/>
@@ -3781,42 +3814,7 @@
           <w:u w:val="single"/>
           <w:lang w:val="en-US"/>
         </w:rPr>
-      </w:pPr>
-      <w:r>
-        <w:rPr>
-          <w:rFonts w:ascii="Bookman Old Style" w:hAnsi="Bookman Old Style"/>
-          <w:b/>
-          <w:bCs/>
-          <w:sz w:val="24"/>
-          <w:szCs w:val="24"/>
-          <w:u w:val="single"/>
-          <w:lang w:val="en-US"/>
-        </w:rPr>
-        <w:t>LAM</w:t>
-      </w:r>
-      <w:r>
-        <w:rPr>
-          <w:rFonts w:ascii="Bookman Old Style" w:hAnsi="Bookman Old Style"/>
-          <w:b/>
-          <w:bCs/>
-          <w:sz w:val="24"/>
-          <w:szCs w:val="24"/>
-          <w:u w:val="single"/>
-          <w:lang w:val="en-US"/>
-        </w:rPr>
-        <w:t>B</w:t>
-      </w:r>
-      <w:r>
-        <w:rPr>
-          <w:rFonts w:ascii="Bookman Old Style" w:hAnsi="Bookman Old Style"/>
-          <w:b/>
-          <w:bCs/>
-          <w:sz w:val="24"/>
-          <w:szCs w:val="24"/>
-          <w:u w:val="single"/>
-          <w:lang w:val="en-US"/>
-        </w:rPr>
-        <w:t>DA:</w:t>
+        <w:t>SIMPLE STORAGE SERVER(S3)</w:t>
       </w:r>
     </w:p>
     <w:p>
@@ -3840,7 +3838,27 @@
           <w:szCs w:val="24"/>
           <w:lang w:val="en-US"/>
         </w:rPr>
-        <w:t>Lambda is used for automation</w:t>
+        <w:t xml:space="preserve">In AWS, </w:t>
+      </w:r>
+      <w:proofErr w:type="gramStart"/>
+      <w:r>
+        <w:rPr>
+          <w:rFonts w:ascii="Bookman Old Style" w:hAnsi="Bookman Old Style"/>
+          <w:sz w:val="24"/>
+          <w:szCs w:val="24"/>
+          <w:lang w:val="en-US"/>
+        </w:rPr>
+        <w:t>All</w:t>
+      </w:r>
+      <w:proofErr w:type="gramEnd"/>
+      <w:r>
+        <w:rPr>
+          <w:rFonts w:ascii="Bookman Old Style" w:hAnsi="Bookman Old Style"/>
+          <w:sz w:val="24"/>
+          <w:szCs w:val="24"/>
+          <w:lang w:val="en-US"/>
+        </w:rPr>
+        <w:t xml:space="preserve"> services will start with SIMPLE and end with service.</w:t>
       </w:r>
     </w:p>
     <w:p>
@@ -3864,7 +3882,7 @@
           <w:szCs w:val="24"/>
           <w:lang w:val="en-US"/>
         </w:rPr>
-        <w:t>Lambda is Serverless</w:t>
+        <w:t>Ex: Simple Storage Service(S3)</w:t>
       </w:r>
     </w:p>
     <w:p>
@@ -3888,53 +3906,27 @@
           <w:szCs w:val="24"/>
           <w:lang w:val="en-US"/>
         </w:rPr>
-        <w:t>Lambda is invoked based on the triggers</w:t>
-      </w:r>
-    </w:p>
-    <w:p>
-      <w:pPr>
-        <w:pStyle w:val="ListParagraph"/>
-        <w:ind w:left="1080"/>
-        <w:rPr>
-          <w:rFonts w:ascii="Bookman Old Style" w:hAnsi="Bookman Old Style"/>
-          <w:sz w:val="24"/>
-          <w:szCs w:val="24"/>
-          <w:lang w:val="en-US"/>
-        </w:rPr>
-      </w:pPr>
-    </w:p>
-    <w:p>
-      <w:pPr>
-        <w:contextualSpacing/>
-        <w:rPr>
-          <w:rFonts w:ascii="Bookman Old Style" w:hAnsi="Bookman Old Style"/>
-          <w:sz w:val="24"/>
-          <w:szCs w:val="24"/>
-          <w:lang w:val="en-US"/>
-        </w:rPr>
-      </w:pPr>
-    </w:p>
-    <w:p>
-      <w:pPr>
-        <w:contextualSpacing/>
-        <w:rPr>
-          <w:rFonts w:ascii="Bookman Old Style" w:hAnsi="Bookman Old Style"/>
-          <w:sz w:val="24"/>
-          <w:szCs w:val="24"/>
-          <w:lang w:val="en-US"/>
-        </w:rPr>
-      </w:pPr>
-      <w:r>
-        <w:rPr>
-          <w:rFonts w:ascii="Bookman Old Style" w:hAnsi="Bookman Old Style"/>
-          <w:b/>
-          <w:bCs/>
-          <w:sz w:val="24"/>
-          <w:szCs w:val="24"/>
-          <w:u w:val="single"/>
-          <w:lang w:val="en-US"/>
-        </w:rPr>
-        <w:t>SIMPLE STORAGE SERVER(S3)</w:t>
+        <w:t xml:space="preserve">Simple Notification </w:t>
+      </w:r>
+      <w:proofErr w:type="gramStart"/>
+      <w:r>
+        <w:rPr>
+          <w:rFonts w:ascii="Bookman Old Style" w:hAnsi="Bookman Old Style"/>
+          <w:sz w:val="24"/>
+          <w:szCs w:val="24"/>
+          <w:lang w:val="en-US"/>
+        </w:rPr>
+        <w:t>Service(</w:t>
+      </w:r>
+      <w:proofErr w:type="gramEnd"/>
+      <w:r>
+        <w:rPr>
+          <w:rFonts w:ascii="Bookman Old Style" w:hAnsi="Bookman Old Style"/>
+          <w:sz w:val="24"/>
+          <w:szCs w:val="24"/>
+          <w:lang w:val="en-US"/>
+        </w:rPr>
+        <w:t>SNS)</w:t>
       </w:r>
     </w:p>
     <w:p>
@@ -3958,7 +3950,7 @@
           <w:szCs w:val="24"/>
           <w:lang w:val="en-US"/>
         </w:rPr>
-        <w:t>In AWS, All services will start with SIMPLE and end with service.</w:t>
+        <w:t>S3 is unlimited storage from AWS</w:t>
       </w:r>
     </w:p>
     <w:p>
@@ -3982,7 +3974,29 @@
           <w:szCs w:val="24"/>
           <w:lang w:val="en-US"/>
         </w:rPr>
-        <w:t>Ex: Simple Storage Service(S3)</w:t>
+        <w:t xml:space="preserve">S3 is used to store all FLAT file using S3 we can </w:t>
+      </w:r>
+      <w:proofErr w:type="spellStart"/>
+      <w:proofErr w:type="gramStart"/>
+      <w:r>
+        <w:rPr>
+          <w:rFonts w:ascii="Bookman Old Style" w:hAnsi="Bookman Old Style"/>
+          <w:sz w:val="24"/>
+          <w:szCs w:val="24"/>
+          <w:lang w:val="en-US"/>
+        </w:rPr>
+        <w:t>upload,download</w:t>
+      </w:r>
+      <w:proofErr w:type="spellEnd"/>
+      <w:proofErr w:type="gramEnd"/>
+      <w:r>
+        <w:rPr>
+          <w:rFonts w:ascii="Bookman Old Style" w:hAnsi="Bookman Old Style"/>
+          <w:sz w:val="24"/>
+          <w:szCs w:val="24"/>
+          <w:lang w:val="en-US"/>
+        </w:rPr>
+        <w:t xml:space="preserve"> and access our files</w:t>
       </w:r>
     </w:p>
     <w:p>
@@ -4006,7 +4020,7 @@
           <w:szCs w:val="24"/>
           <w:lang w:val="en-US"/>
         </w:rPr>
-        <w:t>Simple Notification Service(SNS)</w:t>
+        <w:t>We can execute any files in S3</w:t>
       </w:r>
     </w:p>
     <w:p>
@@ -4030,7 +4044,7 @@
           <w:szCs w:val="24"/>
           <w:lang w:val="en-US"/>
         </w:rPr>
-        <w:t>S3 is unlimited storage from AWS</w:t>
+        <w:t>Is it possible to install OS in S3? NO</w:t>
       </w:r>
     </w:p>
     <w:p>
@@ -4054,7 +4068,7 @@
           <w:szCs w:val="24"/>
           <w:lang w:val="en-US"/>
         </w:rPr>
-        <w:t>S3 is used to store all FLAT file using S3 we can upload,download and access our files</w:t>
+        <w:t>Is it possible to install DB in S3? NO</w:t>
       </w:r>
     </w:p>
     <w:p>
@@ -4078,7 +4092,67 @@
           <w:szCs w:val="24"/>
           <w:lang w:val="en-US"/>
         </w:rPr>
-        <w:t>We can execute any files in S3</w:t>
+        <w:t xml:space="preserve">Is it possible to run </w:t>
+      </w:r>
+      <w:proofErr w:type="gramStart"/>
+      <w:r>
+        <w:rPr>
+          <w:rFonts w:ascii="Bookman Old Style" w:hAnsi="Bookman Old Style"/>
+          <w:sz w:val="24"/>
+          <w:szCs w:val="24"/>
+          <w:lang w:val="en-US"/>
+        </w:rPr>
+        <w:t>.net,java</w:t>
+      </w:r>
+      <w:proofErr w:type="gramEnd"/>
+      <w:r>
+        <w:rPr>
+          <w:rFonts w:ascii="Bookman Old Style" w:hAnsi="Bookman Old Style"/>
+          <w:sz w:val="24"/>
+          <w:szCs w:val="24"/>
+          <w:lang w:val="en-US"/>
+        </w:rPr>
+        <w:t>,.</w:t>
+      </w:r>
+      <w:proofErr w:type="spellStart"/>
+      <w:r>
+        <w:rPr>
+          <w:rFonts w:ascii="Bookman Old Style" w:hAnsi="Bookman Old Style"/>
+          <w:sz w:val="24"/>
+          <w:szCs w:val="24"/>
+          <w:lang w:val="en-US"/>
+        </w:rPr>
+        <w:t>ext</w:t>
+      </w:r>
+      <w:proofErr w:type="spellEnd"/>
+      <w:r>
+        <w:rPr>
+          <w:rFonts w:ascii="Bookman Old Style" w:hAnsi="Bookman Old Style"/>
+          <w:sz w:val="24"/>
+          <w:szCs w:val="24"/>
+          <w:lang w:val="en-US"/>
+        </w:rPr>
+        <w:t xml:space="preserve"> files ..</w:t>
+      </w:r>
+      <w:proofErr w:type="spellStart"/>
+      <w:r>
+        <w:rPr>
+          <w:rFonts w:ascii="Bookman Old Style" w:hAnsi="Bookman Old Style"/>
+          <w:sz w:val="24"/>
+          <w:szCs w:val="24"/>
+          <w:lang w:val="en-US"/>
+        </w:rPr>
+        <w:t>etc</w:t>
+      </w:r>
+      <w:proofErr w:type="spellEnd"/>
+      <w:r>
+        <w:rPr>
+          <w:rFonts w:ascii="Bookman Old Style" w:hAnsi="Bookman Old Style"/>
+          <w:sz w:val="24"/>
+          <w:szCs w:val="24"/>
+          <w:lang w:val="en-US"/>
+        </w:rPr>
+        <w:t xml:space="preserve"> in S3? NO</w:t>
       </w:r>
     </w:p>
     <w:p>
@@ -4102,7 +4176,58 @@
           <w:szCs w:val="24"/>
           <w:lang w:val="en-US"/>
         </w:rPr>
-        <w:t>Is it possible to install OS in S3? NO</w:t>
+        <w:t xml:space="preserve">S3 is serverless and AWS will handle </w:t>
+      </w:r>
+      <w:proofErr w:type="spellStart"/>
+      <w:proofErr w:type="gramStart"/>
+      <w:r>
+        <w:rPr>
+          <w:rFonts w:ascii="Bookman Old Style" w:hAnsi="Bookman Old Style"/>
+          <w:sz w:val="24"/>
+          <w:szCs w:val="24"/>
+          <w:lang w:val="en-US"/>
+        </w:rPr>
+        <w:t>HighAvailabilty,Performance</w:t>
+      </w:r>
+      <w:proofErr w:type="gramEnd"/>
+      <w:r>
+        <w:rPr>
+          <w:rFonts w:ascii="Bookman Old Style" w:hAnsi="Bookman Old Style"/>
+          <w:sz w:val="24"/>
+          <w:szCs w:val="24"/>
+          <w:lang w:val="en-US"/>
+        </w:rPr>
+        <w:t>,Scalability</w:t>
+      </w:r>
+      <w:proofErr w:type="spellEnd"/>
+      <w:r>
+        <w:rPr>
+          <w:rFonts w:ascii="Bookman Old Style" w:hAnsi="Bookman Old Style"/>
+          <w:sz w:val="24"/>
+          <w:szCs w:val="24"/>
+          <w:lang w:val="en-US"/>
+        </w:rPr>
+        <w:t xml:space="preserve"> </w:t>
+      </w:r>
+      <w:proofErr w:type="spellStart"/>
+      <w:r>
+        <w:rPr>
+          <w:rFonts w:ascii="Bookman Old Style" w:hAnsi="Bookman Old Style"/>
+          <w:sz w:val="24"/>
+          <w:szCs w:val="24"/>
+          <w:lang w:val="en-US"/>
+        </w:rPr>
+        <w:t>etc</w:t>
+      </w:r>
+      <w:proofErr w:type="spellEnd"/>
+      <w:r>
+        <w:rPr>
+          <w:rFonts w:ascii="Bookman Old Style" w:hAnsi="Bookman Old Style"/>
+          <w:sz w:val="24"/>
+          <w:szCs w:val="24"/>
+          <w:lang w:val="en-US"/>
+        </w:rPr>
+        <w:t xml:space="preserve"> for S3</w:t>
       </w:r>
     </w:p>
     <w:p>
@@ -4126,7 +4251,122 @@
           <w:szCs w:val="24"/>
           <w:lang w:val="en-US"/>
         </w:rPr>
-        <w:t>Is it possible to install DB in S3? NO</w:t>
+        <w:t>S3 support Static Website Hosting (SWH</w:t>
+      </w:r>
+      <w:proofErr w:type="gramStart"/>
+      <w:r>
+        <w:rPr>
+          <w:rFonts w:ascii="Bookman Old Style" w:hAnsi="Bookman Old Style"/>
+          <w:sz w:val="24"/>
+          <w:szCs w:val="24"/>
+          <w:lang w:val="en-US"/>
+        </w:rPr>
+        <w:t>)</w:t>
+      </w:r>
+      <w:r>
+        <w:rPr>
+          <w:rFonts w:ascii="Bookman Old Style" w:hAnsi="Bookman Old Style"/>
+          <w:sz w:val="24"/>
+          <w:szCs w:val="24"/>
+          <w:lang w:val="en-US"/>
+        </w:rPr>
+        <w:t>(</w:t>
+      </w:r>
+      <w:proofErr w:type="gramEnd"/>
+      <w:r>
+        <w:rPr>
+          <w:rFonts w:ascii="Bookman Old Style" w:hAnsi="Bookman Old Style"/>
+          <w:sz w:val="24"/>
+          <w:szCs w:val="24"/>
+          <w:lang w:val="en-US"/>
+        </w:rPr>
+        <w:t>HTML files)</w:t>
+      </w:r>
+    </w:p>
+    <w:p>
+      <w:pPr>
+        <w:pStyle w:val="ListParagraph"/>
+        <w:numPr>
+          <w:ilvl w:val="1"/>
+          <w:numId w:val="4"/>
+        </w:numPr>
+        <w:rPr>
+          <w:rFonts w:ascii="Bookman Old Style" w:hAnsi="Bookman Old Style"/>
+          <w:sz w:val="24"/>
+          <w:szCs w:val="24"/>
+          <w:lang w:val="en-US"/>
+        </w:rPr>
+      </w:pPr>
+      <w:r>
+        <w:rPr>
+          <w:rFonts w:ascii="Bookman Old Style" w:hAnsi="Bookman Old Style"/>
+          <w:sz w:val="24"/>
+          <w:szCs w:val="24"/>
+          <w:lang w:val="en-US"/>
+        </w:rPr>
+        <w:t xml:space="preserve">Create </w:t>
+      </w:r>
+      <w:proofErr w:type="spellStart"/>
+      <w:proofErr w:type="gramStart"/>
+      <w:r>
+        <w:rPr>
+          <w:rFonts w:ascii="Bookman Old Style" w:hAnsi="Bookman Old Style"/>
+          <w:sz w:val="24"/>
+          <w:szCs w:val="24"/>
+          <w:lang w:val="en-US"/>
+        </w:rPr>
+        <w:t>bucket,upload</w:t>
+      </w:r>
+      <w:proofErr w:type="spellEnd"/>
+      <w:proofErr w:type="gramEnd"/>
+      <w:r>
+        <w:rPr>
+          <w:rFonts w:ascii="Bookman Old Style" w:hAnsi="Bookman Old Style"/>
+          <w:sz w:val="24"/>
+          <w:szCs w:val="24"/>
+          <w:lang w:val="en-US"/>
+        </w:rPr>
+        <w:t xml:space="preserve"> all your </w:t>
+      </w:r>
+      <w:proofErr w:type="spellStart"/>
+      <w:r>
+        <w:rPr>
+          <w:rFonts w:ascii="Bookman Old Style" w:hAnsi="Bookman Old Style"/>
+          <w:sz w:val="24"/>
+          <w:szCs w:val="24"/>
+          <w:lang w:val="en-US"/>
+        </w:rPr>
+        <w:t>files,enable</w:t>
+      </w:r>
+      <w:proofErr w:type="spellEnd"/>
+      <w:r>
+        <w:rPr>
+          <w:rFonts w:ascii="Bookman Old Style" w:hAnsi="Bookman Old Style"/>
+          <w:sz w:val="24"/>
+          <w:szCs w:val="24"/>
+          <w:lang w:val="en-US"/>
+        </w:rPr>
+        <w:t xml:space="preserve"> </w:t>
+      </w:r>
+      <w:proofErr w:type="spellStart"/>
+      <w:r>
+        <w:rPr>
+          <w:rFonts w:ascii="Bookman Old Style" w:hAnsi="Bookman Old Style"/>
+          <w:sz w:val="24"/>
+          <w:szCs w:val="24"/>
+          <w:lang w:val="en-US"/>
+        </w:rPr>
+        <w:t>satic</w:t>
+      </w:r>
+      <w:proofErr w:type="spellEnd"/>
+      <w:r>
+        <w:rPr>
+          <w:rFonts w:ascii="Bookman Old Style" w:hAnsi="Bookman Old Style"/>
+          <w:sz w:val="24"/>
+          <w:szCs w:val="24"/>
+          <w:lang w:val="en-US"/>
+        </w:rPr>
+        <w:t xml:space="preserve"> website hosting</w:t>
       </w:r>
     </w:p>
     <w:p>
@@ -4138,19 +4378,47 @@
         </w:numPr>
         <w:rPr>
           <w:rFonts w:ascii="Bookman Old Style" w:hAnsi="Bookman Old Style"/>
-          <w:sz w:val="24"/>
-          <w:szCs w:val="24"/>
-          <w:lang w:val="en-US"/>
-        </w:rPr>
-      </w:pPr>
-      <w:r>
-        <w:rPr>
-          <w:rFonts w:ascii="Bookman Old Style" w:hAnsi="Bookman Old Style"/>
-          <w:sz w:val="24"/>
-          <w:szCs w:val="24"/>
-          <w:lang w:val="en-US"/>
-        </w:rPr>
-        <w:t>Is it possible to run .net,java,.ext files ..etc in S3? NO</w:t>
+          <w:b/>
+          <w:bCs/>
+          <w:sz w:val="24"/>
+          <w:szCs w:val="24"/>
+          <w:lang w:val="en-US"/>
+        </w:rPr>
+      </w:pPr>
+      <w:r>
+        <w:rPr>
+          <w:rFonts w:ascii="Bookman Old Style" w:hAnsi="Bookman Old Style"/>
+          <w:b/>
+          <w:bCs/>
+          <w:sz w:val="24"/>
+          <w:szCs w:val="24"/>
+          <w:lang w:val="en-US"/>
+        </w:rPr>
+        <w:t xml:space="preserve">S3 is </w:t>
+      </w:r>
+      <w:proofErr w:type="gramStart"/>
+      <w:r>
+        <w:rPr>
+          <w:rFonts w:ascii="Bookman Old Style" w:hAnsi="Bookman Old Style"/>
+          <w:b/>
+          <w:bCs/>
+          <w:sz w:val="24"/>
+          <w:szCs w:val="24"/>
+          <w:lang w:val="en-US"/>
+        </w:rPr>
+        <w:t>object based</w:t>
+      </w:r>
+      <w:proofErr w:type="gramEnd"/>
+      <w:r>
+        <w:rPr>
+          <w:rFonts w:ascii="Bookman Old Style" w:hAnsi="Bookman Old Style"/>
+          <w:b/>
+          <w:bCs/>
+          <w:sz w:val="24"/>
+          <w:szCs w:val="24"/>
+          <w:lang w:val="en-US"/>
+        </w:rPr>
+        <w:t xml:space="preserve"> storage</w:t>
       </w:r>
     </w:p>
     <w:p>
@@ -4174,7 +4442,49 @@
           <w:szCs w:val="24"/>
           <w:lang w:val="en-US"/>
         </w:rPr>
-        <w:t>S3 is serverless and AWS will handle HighAvailabilty,Performance,Scalability etc for S3</w:t>
+        <w:t>S3 is GLOBAL and BUCKETS are reginal</w:t>
+      </w:r>
+    </w:p>
+    <w:p>
+      <w:pPr>
+        <w:pStyle w:val="ListParagraph"/>
+        <w:ind w:left="1080"/>
+        <w:rPr>
+          <w:rFonts w:ascii="Bookman Old Style" w:hAnsi="Bookman Old Style"/>
+          <w:b/>
+          <w:bCs/>
+          <w:sz w:val="24"/>
+          <w:szCs w:val="24"/>
+          <w:u w:val="single"/>
+          <w:lang w:val="en-US"/>
+        </w:rPr>
+      </w:pPr>
+    </w:p>
+    <w:p>
+      <w:pPr>
+        <w:pStyle w:val="ListParagraph"/>
+        <w:ind w:left="1080"/>
+        <w:rPr>
+          <w:rFonts w:ascii="Bookman Old Style" w:hAnsi="Bookman Old Style"/>
+          <w:b/>
+          <w:bCs/>
+          <w:sz w:val="24"/>
+          <w:szCs w:val="24"/>
+          <w:u w:val="single"/>
+          <w:lang w:val="en-US"/>
+        </w:rPr>
+      </w:pPr>
+      <w:r>
+        <w:rPr>
+          <w:rFonts w:ascii="Bookman Old Style" w:hAnsi="Bookman Old Style"/>
+          <w:b/>
+          <w:bCs/>
+          <w:sz w:val="24"/>
+          <w:szCs w:val="24"/>
+          <w:u w:val="single"/>
+          <w:lang w:val="en-US"/>
+        </w:rPr>
+        <w:t>ELASTIC FILE SYSTEM:</w:t>
       </w:r>
     </w:p>
     <w:p>
@@ -4198,41 +4508,94 @@
           <w:szCs w:val="24"/>
           <w:lang w:val="en-US"/>
         </w:rPr>
-        <w:lastRenderedPageBreak/>
-        <w:t>S3 support Static Website Hosting (SWH)</w:t>
-      </w:r>
-      <w:r>
-        <w:rPr>
-          <w:rFonts w:ascii="Bookman Old Style" w:hAnsi="Bookman Old Style"/>
-          <w:sz w:val="24"/>
-          <w:szCs w:val="24"/>
-          <w:lang w:val="en-US"/>
-        </w:rPr>
-        <w:t>(HTML files)</w:t>
-      </w:r>
-    </w:p>
-    <w:p>
-      <w:pPr>
-        <w:pStyle w:val="ListParagraph"/>
-        <w:numPr>
-          <w:ilvl w:val="1"/>
-          <w:numId w:val="4"/>
-        </w:numPr>
-        <w:rPr>
-          <w:rFonts w:ascii="Bookman Old Style" w:hAnsi="Bookman Old Style"/>
-          <w:sz w:val="24"/>
-          <w:szCs w:val="24"/>
-          <w:lang w:val="en-US"/>
-        </w:rPr>
-      </w:pPr>
-      <w:r>
-        <w:rPr>
-          <w:rFonts w:ascii="Bookman Old Style" w:hAnsi="Bookman Old Style"/>
-          <w:sz w:val="24"/>
-          <w:szCs w:val="24"/>
-          <w:lang w:val="en-US"/>
-        </w:rPr>
-        <w:t>Create bucket,upload all your files,enable satic website hosting</w:t>
+        <w:t xml:space="preserve">By using this </w:t>
+      </w:r>
+      <w:r>
+        <w:rPr>
+          <w:rFonts w:ascii="Bookman Old Style" w:hAnsi="Bookman Old Style"/>
+          <w:sz w:val="24"/>
+          <w:szCs w:val="24"/>
+          <w:lang w:val="en-US"/>
+        </w:rPr>
+        <w:t>service,</w:t>
+      </w:r>
+      <w:r>
+        <w:rPr>
+          <w:rFonts w:ascii="Bookman Old Style" w:hAnsi="Bookman Old Style"/>
+          <w:sz w:val="24"/>
+          <w:szCs w:val="24"/>
+          <w:lang w:val="en-US"/>
+        </w:rPr>
+        <w:t xml:space="preserve"> we can attach single volume to multiple EC2 instance at </w:t>
+      </w:r>
+      <w:r>
+        <w:rPr>
+          <w:rFonts w:ascii="Bookman Old Style" w:hAnsi="Bookman Old Style"/>
+          <w:sz w:val="24"/>
+          <w:szCs w:val="24"/>
+          <w:lang w:val="en-US"/>
+        </w:rPr>
+        <w:t>the same</w:t>
+      </w:r>
+      <w:r>
+        <w:rPr>
+          <w:rFonts w:ascii="Bookman Old Style" w:hAnsi="Bookman Old Style"/>
+          <w:sz w:val="24"/>
+          <w:szCs w:val="24"/>
+          <w:lang w:val="en-US"/>
+        </w:rPr>
+        <w:t xml:space="preserve"> time</w:t>
+      </w:r>
+      <w:r>
+        <w:rPr>
+          <w:rFonts w:ascii="Bookman Old Style" w:hAnsi="Bookman Old Style"/>
+          <w:sz w:val="24"/>
+          <w:szCs w:val="24"/>
+          <w:lang w:val="en-US"/>
+        </w:rPr>
+        <w:t xml:space="preserve"> across multiple </w:t>
+      </w:r>
+      <w:r>
+        <w:rPr>
+          <w:rFonts w:ascii="Bookman Old Style" w:hAnsi="Bookman Old Style"/>
+          <w:sz w:val="24"/>
+          <w:szCs w:val="24"/>
+          <w:lang w:val="en-US"/>
+        </w:rPr>
+        <w:t>AZ’s (</w:t>
+      </w:r>
+      <w:proofErr w:type="spellStart"/>
+      <w:r>
+        <w:rPr>
+          <w:rFonts w:ascii="Bookman Old Style" w:hAnsi="Bookman Old Style"/>
+          <w:i/>
+          <w:iCs/>
+          <w:sz w:val="24"/>
+          <w:szCs w:val="24"/>
+          <w:lang w:val="en-US"/>
+        </w:rPr>
+        <w:t>i.e</w:t>
+      </w:r>
+      <w:proofErr w:type="spellEnd"/>
+      <w:r>
+        <w:rPr>
+          <w:rFonts w:ascii="Bookman Old Style" w:hAnsi="Bookman Old Style"/>
+          <w:i/>
+          <w:iCs/>
+          <w:sz w:val="24"/>
+          <w:szCs w:val="24"/>
+          <w:lang w:val="en-US"/>
+        </w:rPr>
+        <w:t xml:space="preserve"> same REGION</w:t>
+      </w:r>
+      <w:r>
+        <w:rPr>
+          <w:rFonts w:ascii="Bookman Old Style" w:hAnsi="Bookman Old Style"/>
+          <w:sz w:val="24"/>
+          <w:szCs w:val="24"/>
+          <w:lang w:val="en-US"/>
+        </w:rPr>
+        <w:t xml:space="preserve">) </w:t>
       </w:r>
     </w:p>
     <w:p>
@@ -4244,23 +4607,19 @@
         </w:numPr>
         <w:rPr>
           <w:rFonts w:ascii="Bookman Old Style" w:hAnsi="Bookman Old Style"/>
-          <w:b/>
-          <w:bCs/>
-          <w:sz w:val="24"/>
-          <w:szCs w:val="24"/>
-          <w:lang w:val="en-US"/>
-        </w:rPr>
-      </w:pPr>
-      <w:r>
-        <w:rPr>
-          <w:rFonts w:ascii="Bookman Old Style" w:hAnsi="Bookman Old Style"/>
-          <w:b/>
-          <w:bCs/>
-          <w:sz w:val="24"/>
-          <w:szCs w:val="24"/>
-          <w:lang w:val="en-US"/>
-        </w:rPr>
-        <w:t>S3 is object based storage</w:t>
+          <w:sz w:val="24"/>
+          <w:szCs w:val="24"/>
+          <w:lang w:val="en-US"/>
+        </w:rPr>
+      </w:pPr>
+      <w:r>
+        <w:rPr>
+          <w:rFonts w:ascii="Bookman Old Style" w:hAnsi="Bookman Old Style"/>
+          <w:sz w:val="24"/>
+          <w:szCs w:val="24"/>
+          <w:lang w:val="en-US"/>
+        </w:rPr>
+        <w:t>EFS is unlimited storage</w:t>
       </w:r>
     </w:p>
     <w:p>
@@ -4284,49 +4643,16 @@
           <w:szCs w:val="24"/>
           <w:lang w:val="en-US"/>
         </w:rPr>
-        <w:t>S3 is GLOBAL and BUCKETS are reginal</w:t>
-      </w:r>
-    </w:p>
-    <w:p>
-      <w:pPr>
-        <w:pStyle w:val="ListParagraph"/>
-        <w:ind w:left="1080"/>
-        <w:rPr>
-          <w:rFonts w:ascii="Bookman Old Style" w:hAnsi="Bookman Old Style"/>
-          <w:b/>
-          <w:bCs/>
-          <w:sz w:val="24"/>
-          <w:szCs w:val="24"/>
-          <w:u w:val="single"/>
-          <w:lang w:val="en-US"/>
-        </w:rPr>
-      </w:pPr>
-    </w:p>
-    <w:p>
-      <w:pPr>
-        <w:pStyle w:val="ListParagraph"/>
-        <w:ind w:left="1080"/>
-        <w:rPr>
-          <w:rFonts w:ascii="Bookman Old Style" w:hAnsi="Bookman Old Style"/>
-          <w:b/>
-          <w:bCs/>
-          <w:sz w:val="24"/>
-          <w:szCs w:val="24"/>
-          <w:u w:val="single"/>
-          <w:lang w:val="en-US"/>
-        </w:rPr>
-      </w:pPr>
-      <w:r>
-        <w:rPr>
-          <w:rFonts w:ascii="Bookman Old Style" w:hAnsi="Bookman Old Style"/>
-          <w:b/>
-          <w:bCs/>
-          <w:sz w:val="24"/>
-          <w:szCs w:val="24"/>
-          <w:u w:val="single"/>
-          <w:lang w:val="en-US"/>
-        </w:rPr>
-        <w:t>ELASTIC FILE SYSTEM:</w:t>
+        <w:t xml:space="preserve">EFS will launch only LINUX </w:t>
+      </w:r>
+      <w:r>
+        <w:rPr>
+          <w:rFonts w:ascii="Bookman Old Style" w:hAnsi="Bookman Old Style"/>
+          <w:sz w:val="24"/>
+          <w:szCs w:val="24"/>
+          <w:lang w:val="en-US"/>
+        </w:rPr>
+        <w:t>machine and completely managed by AWS</w:t>
       </w:r>
     </w:p>
     <w:p>
@@ -4350,81 +4676,7 @@
           <w:szCs w:val="24"/>
           <w:lang w:val="en-US"/>
         </w:rPr>
-        <w:t xml:space="preserve">By using this </w:t>
-      </w:r>
-      <w:r>
-        <w:rPr>
-          <w:rFonts w:ascii="Bookman Old Style" w:hAnsi="Bookman Old Style"/>
-          <w:sz w:val="24"/>
-          <w:szCs w:val="24"/>
-          <w:lang w:val="en-US"/>
-        </w:rPr>
-        <w:t>service,</w:t>
-      </w:r>
-      <w:r>
-        <w:rPr>
-          <w:rFonts w:ascii="Bookman Old Style" w:hAnsi="Bookman Old Style"/>
-          <w:sz w:val="24"/>
-          <w:szCs w:val="24"/>
-          <w:lang w:val="en-US"/>
-        </w:rPr>
-        <w:t xml:space="preserve"> we can attach single volume to multiple EC2 instance at </w:t>
-      </w:r>
-      <w:r>
-        <w:rPr>
-          <w:rFonts w:ascii="Bookman Old Style" w:hAnsi="Bookman Old Style"/>
-          <w:sz w:val="24"/>
-          <w:szCs w:val="24"/>
-          <w:lang w:val="en-US"/>
-        </w:rPr>
-        <w:t>the same</w:t>
-      </w:r>
-      <w:r>
-        <w:rPr>
-          <w:rFonts w:ascii="Bookman Old Style" w:hAnsi="Bookman Old Style"/>
-          <w:sz w:val="24"/>
-          <w:szCs w:val="24"/>
-          <w:lang w:val="en-US"/>
-        </w:rPr>
-        <w:t xml:space="preserve"> time</w:t>
-      </w:r>
-      <w:r>
-        <w:rPr>
-          <w:rFonts w:ascii="Bookman Old Style" w:hAnsi="Bookman Old Style"/>
-          <w:sz w:val="24"/>
-          <w:szCs w:val="24"/>
-          <w:lang w:val="en-US"/>
-        </w:rPr>
-        <w:t xml:space="preserve"> across multiple </w:t>
-      </w:r>
-      <w:r>
-        <w:rPr>
-          <w:rFonts w:ascii="Bookman Old Style" w:hAnsi="Bookman Old Style"/>
-          <w:sz w:val="24"/>
-          <w:szCs w:val="24"/>
-          <w:lang w:val="en-US"/>
-        </w:rPr>
-        <w:t>AZ’s (</w:t>
-      </w:r>
-      <w:r>
-        <w:rPr>
-          <w:rFonts w:ascii="Bookman Old Style" w:hAnsi="Bookman Old Style"/>
-          <w:i/>
-          <w:iCs/>
-          <w:sz w:val="24"/>
-          <w:szCs w:val="24"/>
-          <w:lang w:val="en-US"/>
-        </w:rPr>
-        <w:t>i.e same REGION</w:t>
-      </w:r>
-      <w:r>
-        <w:rPr>
-          <w:rFonts w:ascii="Bookman Old Style" w:hAnsi="Bookman Old Style"/>
-          <w:sz w:val="24"/>
-          <w:szCs w:val="24"/>
-          <w:lang w:val="en-US"/>
-        </w:rPr>
-        <w:t xml:space="preserve">) </w:t>
+        <w:t>EFS is serverless for us</w:t>
       </w:r>
     </w:p>
     <w:p>
@@ -4448,7 +4700,16 @@
           <w:szCs w:val="24"/>
           <w:lang w:val="en-US"/>
         </w:rPr>
-        <w:t>EFS is unlimited storage</w:t>
+        <w:t xml:space="preserve">EFS </w:t>
+      </w:r>
+      <w:r>
+        <w:rPr>
+          <w:rFonts w:ascii="Bookman Old Style" w:hAnsi="Bookman Old Style"/>
+          <w:sz w:val="24"/>
+          <w:szCs w:val="24"/>
+          <w:lang w:val="en-US"/>
+        </w:rPr>
+        <w:t>works with NFSv4 Protocol</w:t>
       </w:r>
     </w:p>
     <w:p>
@@ -4472,16 +4733,29 @@
           <w:szCs w:val="24"/>
           <w:lang w:val="en-US"/>
         </w:rPr>
-        <w:t xml:space="preserve">EFS will launch only LINUX </w:t>
-      </w:r>
-      <w:r>
-        <w:rPr>
-          <w:rFonts w:ascii="Bookman Old Style" w:hAnsi="Bookman Old Style"/>
-          <w:sz w:val="24"/>
-          <w:szCs w:val="24"/>
-          <w:lang w:val="en-US"/>
-        </w:rPr>
-        <w:t>machine and completely managed by AWS</w:t>
+        <w:t xml:space="preserve">EFS is </w:t>
+      </w:r>
+      <w:r>
+        <w:rPr>
+          <w:rFonts w:ascii="Bookman Old Style" w:hAnsi="Bookman Old Style"/>
+          <w:b/>
+          <w:bCs/>
+          <w:i/>
+          <w:iCs/>
+          <w:sz w:val="24"/>
+          <w:szCs w:val="24"/>
+          <w:lang w:val="en-US"/>
+        </w:rPr>
+        <w:t>FILEBASE</w:t>
+      </w:r>
+      <w:r>
+        <w:rPr>
+          <w:rFonts w:ascii="Bookman Old Style" w:hAnsi="Bookman Old Style"/>
+          <w:sz w:val="24"/>
+          <w:szCs w:val="24"/>
+          <w:lang w:val="en-US"/>
+        </w:rPr>
+        <w:t xml:space="preserve"> storage</w:t>
       </w:r>
     </w:p>
     <w:p>
@@ -4505,7 +4779,16 @@
           <w:szCs w:val="24"/>
           <w:lang w:val="en-US"/>
         </w:rPr>
-        <w:t>EFS is serverless for us</w:t>
+        <w:t xml:space="preserve">EFS is file sharing purpose, we can install any software but not </w:t>
+      </w:r>
+      <w:r>
+        <w:rPr>
+          <w:rFonts w:ascii="Bookman Old Style" w:hAnsi="Bookman Old Style"/>
+          <w:sz w:val="24"/>
+          <w:szCs w:val="24"/>
+          <w:lang w:val="en-US"/>
+        </w:rPr>
+        <w:t>recommended</w:t>
       </w:r>
     </w:p>
     <w:p>
@@ -4529,118 +4812,7 @@
           <w:szCs w:val="24"/>
           <w:lang w:val="en-US"/>
         </w:rPr>
-        <w:t xml:space="preserve">EFS </w:t>
-      </w:r>
-      <w:r>
-        <w:rPr>
-          <w:rFonts w:ascii="Bookman Old Style" w:hAnsi="Bookman Old Style"/>
-          <w:sz w:val="24"/>
-          <w:szCs w:val="24"/>
-          <w:lang w:val="en-US"/>
-        </w:rPr>
-        <w:t>works with NFSv4 Protocol</w:t>
-      </w:r>
-    </w:p>
-    <w:p>
-      <w:pPr>
-        <w:pStyle w:val="ListParagraph"/>
-        <w:numPr>
-          <w:ilvl w:val="0"/>
-          <w:numId w:val="4"/>
-        </w:numPr>
-        <w:rPr>
-          <w:rFonts w:ascii="Bookman Old Style" w:hAnsi="Bookman Old Style"/>
-          <w:sz w:val="24"/>
-          <w:szCs w:val="24"/>
-          <w:lang w:val="en-US"/>
-        </w:rPr>
-      </w:pPr>
-      <w:r>
-        <w:rPr>
-          <w:rFonts w:ascii="Bookman Old Style" w:hAnsi="Bookman Old Style"/>
-          <w:sz w:val="24"/>
-          <w:szCs w:val="24"/>
-          <w:lang w:val="en-US"/>
-        </w:rPr>
-        <w:t xml:space="preserve">EFS is </w:t>
-      </w:r>
-      <w:r>
-        <w:rPr>
-          <w:rFonts w:ascii="Bookman Old Style" w:hAnsi="Bookman Old Style"/>
-          <w:b/>
-          <w:bCs/>
-          <w:i/>
-          <w:iCs/>
-          <w:sz w:val="24"/>
-          <w:szCs w:val="24"/>
-          <w:lang w:val="en-US"/>
-        </w:rPr>
-        <w:t>FILEBASE</w:t>
-      </w:r>
-      <w:r>
-        <w:rPr>
-          <w:rFonts w:ascii="Bookman Old Style" w:hAnsi="Bookman Old Style"/>
-          <w:sz w:val="24"/>
-          <w:szCs w:val="24"/>
-          <w:lang w:val="en-US"/>
-        </w:rPr>
-        <w:t xml:space="preserve"> storage</w:t>
-      </w:r>
-    </w:p>
-    <w:p>
-      <w:pPr>
-        <w:pStyle w:val="ListParagraph"/>
-        <w:numPr>
-          <w:ilvl w:val="0"/>
-          <w:numId w:val="4"/>
-        </w:numPr>
-        <w:rPr>
-          <w:rFonts w:ascii="Bookman Old Style" w:hAnsi="Bookman Old Style"/>
-          <w:sz w:val="24"/>
-          <w:szCs w:val="24"/>
-          <w:lang w:val="en-US"/>
-        </w:rPr>
-      </w:pPr>
-      <w:r>
-        <w:rPr>
-          <w:rFonts w:ascii="Bookman Old Style" w:hAnsi="Bookman Old Style"/>
-          <w:sz w:val="24"/>
-          <w:szCs w:val="24"/>
-          <w:lang w:val="en-US"/>
-        </w:rPr>
-        <w:t xml:space="preserve">EFS is file sharing purpose, we can install any software but not </w:t>
-      </w:r>
-      <w:r>
-        <w:rPr>
-          <w:rFonts w:ascii="Bookman Old Style" w:hAnsi="Bookman Old Style"/>
-          <w:sz w:val="24"/>
-          <w:szCs w:val="24"/>
-          <w:lang w:val="en-US"/>
-        </w:rPr>
-        <w:t>recommended</w:t>
-      </w:r>
-    </w:p>
-    <w:p>
-      <w:pPr>
-        <w:pStyle w:val="ListParagraph"/>
-        <w:numPr>
-          <w:ilvl w:val="0"/>
-          <w:numId w:val="4"/>
-        </w:numPr>
-        <w:rPr>
-          <w:rFonts w:ascii="Bookman Old Style" w:hAnsi="Bookman Old Style"/>
-          <w:sz w:val="24"/>
-          <w:szCs w:val="24"/>
-          <w:lang w:val="en-US"/>
-        </w:rPr>
-      </w:pPr>
-      <w:r>
-        <w:rPr>
-          <w:rFonts w:ascii="Bookman Old Style" w:hAnsi="Bookman Old Style"/>
-          <w:sz w:val="24"/>
-          <w:szCs w:val="24"/>
-          <w:lang w:val="en-US"/>
-        </w:rPr>
+        <w:lastRenderedPageBreak/>
         <w:t>EFS doesn’t require any pre-</w:t>
       </w:r>
       <w:r>
@@ -4652,14 +4824,25 @@
         </w:rPr>
         <w:t>provisioning (</w:t>
       </w:r>
-      <w:r>
-        <w:rPr>
-          <w:rFonts w:ascii="Bookman Old Style" w:hAnsi="Bookman Old Style"/>
-          <w:sz w:val="24"/>
-          <w:szCs w:val="24"/>
-          <w:lang w:val="en-US"/>
-        </w:rPr>
-        <w:t xml:space="preserve">i.e </w:t>
+      <w:proofErr w:type="spellStart"/>
+      <w:r>
+        <w:rPr>
+          <w:rFonts w:ascii="Bookman Old Style" w:hAnsi="Bookman Old Style"/>
+          <w:sz w:val="24"/>
+          <w:szCs w:val="24"/>
+          <w:lang w:val="en-US"/>
+        </w:rPr>
+        <w:t>i.e</w:t>
+      </w:r>
+      <w:proofErr w:type="spellEnd"/>
+      <w:r>
+        <w:rPr>
+          <w:rFonts w:ascii="Bookman Old Style" w:hAnsi="Bookman Old Style"/>
+          <w:sz w:val="24"/>
+          <w:szCs w:val="24"/>
+          <w:lang w:val="en-US"/>
+        </w:rPr>
+        <w:t xml:space="preserve"> </w:t>
       </w:r>
       <w:r>
         <w:rPr>
@@ -6400,8 +6583,9 @@
           <w:u w:val="single"/>
           <w:lang w:val="en-US"/>
         </w:rPr>
-        <w:t>SNOW FAMILIY</w:t>
-      </w:r>
+        <w:t xml:space="preserve">SNOW </w:t>
+      </w:r>
+      <w:proofErr w:type="gramStart"/>
       <w:r>
         <w:rPr>
           <w:rFonts w:ascii="Bookman Old Style" w:hAnsi="Bookman Old Style"/>
@@ -6412,8 +6596,21 @@
           <w:u w:val="single"/>
           <w:lang w:val="en-US"/>
         </w:rPr>
+        <w:t>FAMILIY</w:t>
+      </w:r>
+      <w:r>
+        <w:rPr>
+          <w:rFonts w:ascii="Bookman Old Style" w:hAnsi="Bookman Old Style"/>
+          <w:b/>
+          <w:bCs/>
+          <w:sz w:val="24"/>
+          <w:szCs w:val="24"/>
+          <w:u w:val="single"/>
+          <w:lang w:val="en-US"/>
+        </w:rPr>
         <w:t>(</w:t>
       </w:r>
+      <w:proofErr w:type="gramEnd"/>
       <w:r>
         <w:rPr>
           <w:rFonts w:ascii="Bookman Old Style" w:hAnsi="Bookman Old Style"/>
@@ -6453,6 +6650,7 @@
           <w:lang w:val="en-US"/>
         </w:rPr>
       </w:pPr>
+      <w:proofErr w:type="spellStart"/>
       <w:r>
         <w:rPr>
           <w:rFonts w:ascii="Bookman Old Style" w:hAnsi="Bookman Old Style"/>
@@ -6464,6 +6662,7 @@
         </w:rPr>
         <w:t>SnowFamily</w:t>
       </w:r>
+      <w:proofErr w:type="spellEnd"/>
       <w:r>
         <w:rPr>
           <w:rFonts w:ascii="Bookman Old Style" w:hAnsi="Bookman Old Style"/>
@@ -6539,6 +6738,7 @@
           <w:lang w:val="en-US"/>
         </w:rPr>
       </w:pPr>
+      <w:proofErr w:type="spellStart"/>
       <w:r>
         <w:rPr>
           <w:rFonts w:ascii="Bookman Old Style" w:hAnsi="Bookman Old Style"/>
@@ -6550,6 +6750,7 @@
         </w:rPr>
         <w:t>SnowFamily</w:t>
       </w:r>
+      <w:proofErr w:type="spellEnd"/>
       <w:r>
         <w:rPr>
           <w:rFonts w:ascii="Bookman Old Style" w:hAnsi="Bookman Old Style"/>
@@ -6730,6 +6931,7 @@
           <w:lang w:val="en-US"/>
         </w:rPr>
       </w:pPr>
+      <w:proofErr w:type="spellStart"/>
       <w:r>
         <w:rPr>
           <w:rFonts w:ascii="Bookman Old Style" w:hAnsi="Bookman Old Style"/>
@@ -6739,6 +6941,7 @@
         </w:rPr>
         <w:t>SnowCone</w:t>
       </w:r>
+      <w:proofErr w:type="spellEnd"/>
       <w:r>
         <w:rPr>
           <w:rFonts w:ascii="Bookman Old Style" w:hAnsi="Bookman Old Style"/>
@@ -6773,6 +6976,7 @@
           <w:lang w:val="en-US"/>
         </w:rPr>
       </w:pPr>
+      <w:proofErr w:type="spellStart"/>
       <w:r>
         <w:rPr>
           <w:rFonts w:ascii="Bookman Old Style" w:hAnsi="Bookman Old Style"/>
@@ -6782,6 +6986,7 @@
         </w:rPr>
         <w:t>SnowEdge</w:t>
       </w:r>
+      <w:proofErr w:type="spellEnd"/>
       <w:r>
         <w:rPr>
           <w:rFonts w:ascii="Bookman Old Style" w:hAnsi="Bookman Old Style"/>
@@ -6816,6 +7021,7 @@
           <w:lang w:val="en-US"/>
         </w:rPr>
       </w:pPr>
+      <w:proofErr w:type="spellStart"/>
       <w:r>
         <w:rPr>
           <w:rFonts w:ascii="Bookman Old Style" w:hAnsi="Bookman Old Style"/>
@@ -6825,6 +7031,7 @@
         </w:rPr>
         <w:t>SnowMobile</w:t>
       </w:r>
+      <w:proofErr w:type="spellEnd"/>
       <w:r>
         <w:rPr>
           <w:rFonts w:ascii="Bookman Old Style" w:hAnsi="Bookman Old Style"/>
@@ -7151,6 +7358,7 @@
           <w:noProof/>
           <w:lang w:val="en-US"/>
         </w:rPr>
+        <w:lastRenderedPageBreak/>
         <mc:AlternateContent>
           <mc:Choice Requires="wps">
             <w:drawing>
@@ -9174,16 +9382,47 @@
           <w:szCs w:val="24"/>
           <w:lang w:val="en-US"/>
         </w:rPr>
-        <w:t xml:space="preserve"> to AWS network</w:t>
-      </w:r>
-      <w:r>
-        <w:rPr>
-          <w:rFonts w:ascii="Bookman Old Style" w:hAnsi="Bookman Old Style"/>
-          <w:sz w:val="24"/>
-          <w:szCs w:val="24"/>
-          <w:lang w:val="en-US"/>
-        </w:rPr>
-        <w:t>(i.e between company and AWS)</w:t>
+        <w:t xml:space="preserve"> to AWS </w:t>
+      </w:r>
+      <w:proofErr w:type="gramStart"/>
+      <w:r>
+        <w:rPr>
+          <w:rFonts w:ascii="Bookman Old Style" w:hAnsi="Bookman Old Style"/>
+          <w:sz w:val="24"/>
+          <w:szCs w:val="24"/>
+          <w:lang w:val="en-US"/>
+        </w:rPr>
+        <w:t>network</w:t>
+      </w:r>
+      <w:r>
+        <w:rPr>
+          <w:rFonts w:ascii="Bookman Old Style" w:hAnsi="Bookman Old Style"/>
+          <w:sz w:val="24"/>
+          <w:szCs w:val="24"/>
+          <w:lang w:val="en-US"/>
+        </w:rPr>
+        <w:t>(</w:t>
+      </w:r>
+      <w:proofErr w:type="spellStart"/>
+      <w:proofErr w:type="gramEnd"/>
+      <w:r>
+        <w:rPr>
+          <w:rFonts w:ascii="Bookman Old Style" w:hAnsi="Bookman Old Style"/>
+          <w:sz w:val="24"/>
+          <w:szCs w:val="24"/>
+          <w:lang w:val="en-US"/>
+        </w:rPr>
+        <w:t>i.e</w:t>
+      </w:r>
+      <w:proofErr w:type="spellEnd"/>
+      <w:r>
+        <w:rPr>
+          <w:rFonts w:ascii="Bookman Old Style" w:hAnsi="Bookman Old Style"/>
+          <w:sz w:val="24"/>
+          <w:szCs w:val="24"/>
+          <w:lang w:val="en-US"/>
+        </w:rPr>
+        <w:t xml:space="preserve"> between company and AWS)</w:t>
       </w:r>
     </w:p>
     <w:p>
@@ -9438,6 +9677,7 @@
         </w:rPr>
         <w:t xml:space="preserve">While configure Edge location we will be configure </w:t>
       </w:r>
+      <w:proofErr w:type="gramStart"/>
       <w:r>
         <w:rPr>
           <w:rFonts w:ascii="Bookman Old Style" w:hAnsi="Bookman Old Style"/>
@@ -9447,7 +9687,19 @@
           <w:szCs w:val="24"/>
           <w:lang w:val="en-US"/>
         </w:rPr>
-        <w:t>TTL(Time To Live)</w:t>
+        <w:t>TTL(</w:t>
+      </w:r>
+      <w:proofErr w:type="gramEnd"/>
+      <w:r>
+        <w:rPr>
+          <w:rFonts w:ascii="Bookman Old Style" w:hAnsi="Bookman Old Style"/>
+          <w:b/>
+          <w:bCs/>
+          <w:sz w:val="24"/>
+          <w:szCs w:val="24"/>
+          <w:lang w:val="en-US"/>
+        </w:rPr>
+        <w:t>Time To Live)</w:t>
       </w:r>
       <w:r>
         <w:rPr>
@@ -9614,6 +9866,7 @@
           <w:u w:val="single"/>
           <w:lang w:val="en-US"/>
         </w:rPr>
+        <w:lastRenderedPageBreak/>
         <w:t>CLOUDFRONT:</w:t>
       </w:r>
     </w:p>
@@ -9879,7 +10132,33 @@
           <w:u w:val="single"/>
           <w:lang w:val="en-US"/>
         </w:rPr>
-        <w:t>IAM (IDENTITY  AND ACCESS MANAGEMENT)</w:t>
+        <w:t>IAM (</w:t>
+      </w:r>
+      <w:proofErr w:type="gramStart"/>
+      <w:r>
+        <w:rPr>
+          <w:rFonts w:ascii="Bookman Old Style" w:hAnsi="Bookman Old Style"/>
+          <w:b/>
+          <w:bCs/>
+          <w:sz w:val="18"/>
+          <w:szCs w:val="18"/>
+          <w:u w:val="single"/>
+          <w:lang w:val="en-US"/>
+        </w:rPr>
+        <w:t>IDENTITY  AND</w:t>
+      </w:r>
+      <w:proofErr w:type="gramEnd"/>
+      <w:r>
+        <w:rPr>
+          <w:rFonts w:ascii="Bookman Old Style" w:hAnsi="Bookman Old Style"/>
+          <w:b/>
+          <w:bCs/>
+          <w:sz w:val="18"/>
+          <w:szCs w:val="18"/>
+          <w:u w:val="single"/>
+          <w:lang w:val="en-US"/>
+        </w:rPr>
+        <w:t xml:space="preserve"> ACCESS MANAGEMENT)</w:t>
       </w:r>
     </w:p>
     <w:p>
@@ -9903,7 +10182,27 @@
           <w:szCs w:val="24"/>
           <w:lang w:val="en-US"/>
         </w:rPr>
-        <w:t>We can control the entire AWS account using IAM by giving proper permission to the  IAM users</w:t>
+        <w:t xml:space="preserve">We can control the entire AWS account using IAM by giving proper permission to </w:t>
+      </w:r>
+      <w:proofErr w:type="gramStart"/>
+      <w:r>
+        <w:rPr>
+          <w:rFonts w:ascii="Bookman Old Style" w:hAnsi="Bookman Old Style"/>
+          <w:sz w:val="24"/>
+          <w:szCs w:val="24"/>
+          <w:lang w:val="en-US"/>
+        </w:rPr>
+        <w:t>the  IAM</w:t>
+      </w:r>
+      <w:proofErr w:type="gramEnd"/>
+      <w:r>
+        <w:rPr>
+          <w:rFonts w:ascii="Bookman Old Style" w:hAnsi="Bookman Old Style"/>
+          <w:sz w:val="24"/>
+          <w:szCs w:val="24"/>
+          <w:lang w:val="en-US"/>
+        </w:rPr>
+        <w:t xml:space="preserve"> users</w:t>
       </w:r>
     </w:p>
     <w:p>
@@ -9927,7 +10226,27 @@
           <w:szCs w:val="24"/>
           <w:lang w:val="en-US"/>
         </w:rPr>
-        <w:t>The person who provides the card details he/she is the root user, the users how are using from that account they are called IAM users</w:t>
+        <w:t xml:space="preserve">The person who provides the card details he/she is the root </w:t>
+      </w:r>
+      <w:proofErr w:type="gramStart"/>
+      <w:r>
+        <w:rPr>
+          <w:rFonts w:ascii="Bookman Old Style" w:hAnsi="Bookman Old Style"/>
+          <w:sz w:val="24"/>
+          <w:szCs w:val="24"/>
+          <w:lang w:val="en-US"/>
+        </w:rPr>
+        <w:t>user,</w:t>
+      </w:r>
+      <w:proofErr w:type="gramEnd"/>
+      <w:r>
+        <w:rPr>
+          <w:rFonts w:ascii="Bookman Old Style" w:hAnsi="Bookman Old Style"/>
+          <w:sz w:val="24"/>
+          <w:szCs w:val="24"/>
+          <w:lang w:val="en-US"/>
+        </w:rPr>
+        <w:t xml:space="preserve"> the users how are using from that account they are called IAM users</w:t>
       </w:r>
     </w:p>
     <w:p>
@@ -9961,7 +10280,6 @@
           <w:szCs w:val="18"/>
           <w:lang w:val="en-US"/>
         </w:rPr>
-        <w:lastRenderedPageBreak/>
         <w:drawing>
           <wp:inline distT="0" distB="0" distL="0" distR="0" wp14:anchorId="035DB6BD" wp14:editId="704702C6">
             <wp:extent cx="3399896" cy="1194408"/>
@@ -10217,6 +10535,7 @@
           <w:szCs w:val="24"/>
           <w:lang w:val="en-US"/>
         </w:rPr>
+        <w:lastRenderedPageBreak/>
         <w:t>Basic Support</w:t>
       </w:r>
       <w:r>

</xml_diff>

<commit_message>
Add few more files for ref
</commit_message>
<xml_diff>
--- a/AWS-KEY-WORDS-V1.2.docx
+++ b/AWS-KEY-WORDS-V1.2.docx
@@ -3651,7 +3651,31 @@
     </w:p>
     <w:p>
       <w:pPr>
+        <w:pStyle w:val="ListParagraph"/>
+        <w:ind w:left="1080"/>
+        <w:rPr>
+          <w:rFonts w:ascii="Bookman Old Style" w:hAnsi="Bookman Old Style"/>
+          <w:sz w:val="24"/>
+          <w:szCs w:val="24"/>
+          <w:lang w:val="en-US"/>
+        </w:rPr>
+      </w:pPr>
+    </w:p>
+    <w:p>
+      <w:pPr>
         <w:contextualSpacing/>
+        <w:rPr>
+          <w:rFonts w:ascii="Bookman Old Style" w:hAnsi="Bookman Old Style"/>
+          <w:sz w:val="24"/>
+          <w:szCs w:val="24"/>
+          <w:lang w:val="en-US"/>
+        </w:rPr>
+      </w:pPr>
+    </w:p>
+    <w:p>
+      <w:pPr>
+        <w:pStyle w:val="ListParagraph"/>
+        <w:ind w:left="1080"/>
         <w:rPr>
           <w:rFonts w:ascii="Bookman Old Style" w:hAnsi="Bookman Old Style"/>
           <w:b/>
@@ -3662,7 +3686,11 @@
           <w:lang w:val="en-US"/>
         </w:rPr>
       </w:pPr>
-      <w:r>
+    </w:p>
+    <w:p>
+      <w:pPr>
+        <w:pStyle w:val="ListParagraph"/>
+        <w:ind w:left="1080"/>
         <w:rPr>
           <w:rFonts w:ascii="Bookman Old Style" w:hAnsi="Bookman Old Style"/>
           <w:b/>
@@ -3672,8 +3700,7 @@
           <w:u w:val="single"/>
           <w:lang w:val="en-US"/>
         </w:rPr>
-        <w:t>LAM</w:t>
-      </w:r>
+      </w:pPr>
       <w:r>
         <w:rPr>
           <w:rFonts w:ascii="Bookman Old Style" w:hAnsi="Bookman Old Style"/>
@@ -3684,19 +3711,7 @@
           <w:u w:val="single"/>
           <w:lang w:val="en-US"/>
         </w:rPr>
-        <w:t>B</w:t>
-      </w:r>
-      <w:r>
-        <w:rPr>
-          <w:rFonts w:ascii="Bookman Old Style" w:hAnsi="Bookman Old Style"/>
-          <w:b/>
-          <w:bCs/>
-          <w:sz w:val="24"/>
-          <w:szCs w:val="24"/>
-          <w:u w:val="single"/>
-          <w:lang w:val="en-US"/>
-        </w:rPr>
-        <w:t>DA:</w:t>
+        <w:t>ELASTIC FILE SYSTEM:</w:t>
       </w:r>
     </w:p>
     <w:p>
@@ -3720,7 +3735,94 @@
           <w:szCs w:val="24"/>
           <w:lang w:val="en-US"/>
         </w:rPr>
-        <w:t>Lambda is used for automation</w:t>
+        <w:t xml:space="preserve">By using this </w:t>
+      </w:r>
+      <w:r>
+        <w:rPr>
+          <w:rFonts w:ascii="Bookman Old Style" w:hAnsi="Bookman Old Style"/>
+          <w:sz w:val="24"/>
+          <w:szCs w:val="24"/>
+          <w:lang w:val="en-US"/>
+        </w:rPr>
+        <w:t>service,</w:t>
+      </w:r>
+      <w:r>
+        <w:rPr>
+          <w:rFonts w:ascii="Bookman Old Style" w:hAnsi="Bookman Old Style"/>
+          <w:sz w:val="24"/>
+          <w:szCs w:val="24"/>
+          <w:lang w:val="en-US"/>
+        </w:rPr>
+        <w:t xml:space="preserve"> we can attach single volume to multiple EC2 instance at </w:t>
+      </w:r>
+      <w:r>
+        <w:rPr>
+          <w:rFonts w:ascii="Bookman Old Style" w:hAnsi="Bookman Old Style"/>
+          <w:sz w:val="24"/>
+          <w:szCs w:val="24"/>
+          <w:lang w:val="en-US"/>
+        </w:rPr>
+        <w:t>the same</w:t>
+      </w:r>
+      <w:r>
+        <w:rPr>
+          <w:rFonts w:ascii="Bookman Old Style" w:hAnsi="Bookman Old Style"/>
+          <w:sz w:val="24"/>
+          <w:szCs w:val="24"/>
+          <w:lang w:val="en-US"/>
+        </w:rPr>
+        <w:t xml:space="preserve"> time</w:t>
+      </w:r>
+      <w:r>
+        <w:rPr>
+          <w:rFonts w:ascii="Bookman Old Style" w:hAnsi="Bookman Old Style"/>
+          <w:sz w:val="24"/>
+          <w:szCs w:val="24"/>
+          <w:lang w:val="en-US"/>
+        </w:rPr>
+        <w:t xml:space="preserve"> across multiple </w:t>
+      </w:r>
+      <w:r>
+        <w:rPr>
+          <w:rFonts w:ascii="Bookman Old Style" w:hAnsi="Bookman Old Style"/>
+          <w:sz w:val="24"/>
+          <w:szCs w:val="24"/>
+          <w:lang w:val="en-US"/>
+        </w:rPr>
+        <w:t>AZ’s (</w:t>
+      </w:r>
+      <w:proofErr w:type="spellStart"/>
+      <w:r>
+        <w:rPr>
+          <w:rFonts w:ascii="Bookman Old Style" w:hAnsi="Bookman Old Style"/>
+          <w:i/>
+          <w:iCs/>
+          <w:sz w:val="24"/>
+          <w:szCs w:val="24"/>
+          <w:lang w:val="en-US"/>
+        </w:rPr>
+        <w:t>i.e</w:t>
+      </w:r>
+      <w:proofErr w:type="spellEnd"/>
+      <w:r>
+        <w:rPr>
+          <w:rFonts w:ascii="Bookman Old Style" w:hAnsi="Bookman Old Style"/>
+          <w:i/>
+          <w:iCs/>
+          <w:sz w:val="24"/>
+          <w:szCs w:val="24"/>
+          <w:lang w:val="en-US"/>
+        </w:rPr>
+        <w:t xml:space="preserve"> same REGION</w:t>
+      </w:r>
+      <w:r>
+        <w:rPr>
+          <w:rFonts w:ascii="Bookman Old Style" w:hAnsi="Bookman Old Style"/>
+          <w:sz w:val="24"/>
+          <w:szCs w:val="24"/>
+          <w:lang w:val="en-US"/>
+        </w:rPr>
+        <w:t xml:space="preserve">) </w:t>
       </w:r>
     </w:p>
     <w:p>
@@ -3744,7 +3846,7 @@
           <w:szCs w:val="24"/>
           <w:lang w:val="en-US"/>
         </w:rPr>
-        <w:t>Lambda is Serverless</w:t>
+        <w:t>EFS is unlimited storage</w:t>
       </w:r>
     </w:p>
     <w:p>
@@ -3768,53 +3870,16 @@
           <w:szCs w:val="24"/>
           <w:lang w:val="en-US"/>
         </w:rPr>
-        <w:t>Lambda is invoked based on the triggers</w:t>
-      </w:r>
-    </w:p>
-    <w:p>
-      <w:pPr>
-        <w:pStyle w:val="ListParagraph"/>
-        <w:ind w:left="1080"/>
-        <w:rPr>
-          <w:rFonts w:ascii="Bookman Old Style" w:hAnsi="Bookman Old Style"/>
-          <w:sz w:val="24"/>
-          <w:szCs w:val="24"/>
-          <w:lang w:val="en-US"/>
-        </w:rPr>
-      </w:pPr>
-    </w:p>
-    <w:p>
-      <w:pPr>
-        <w:contextualSpacing/>
-        <w:rPr>
-          <w:rFonts w:ascii="Bookman Old Style" w:hAnsi="Bookman Old Style"/>
-          <w:sz w:val="24"/>
-          <w:szCs w:val="24"/>
-          <w:lang w:val="en-US"/>
-        </w:rPr>
-      </w:pPr>
-    </w:p>
-    <w:p>
-      <w:pPr>
-        <w:contextualSpacing/>
-        <w:rPr>
-          <w:rFonts w:ascii="Bookman Old Style" w:hAnsi="Bookman Old Style"/>
-          <w:sz w:val="24"/>
-          <w:szCs w:val="24"/>
-          <w:lang w:val="en-US"/>
-        </w:rPr>
-      </w:pPr>
-      <w:r>
-        <w:rPr>
-          <w:rFonts w:ascii="Bookman Old Style" w:hAnsi="Bookman Old Style"/>
-          <w:b/>
-          <w:bCs/>
-          <w:sz w:val="24"/>
-          <w:szCs w:val="24"/>
-          <w:u w:val="single"/>
-          <w:lang w:val="en-US"/>
-        </w:rPr>
-        <w:t>SIMPLE STORAGE SERVER(S3)</w:t>
+        <w:t xml:space="preserve">EFS will launch only LINUX </w:t>
+      </w:r>
+      <w:r>
+        <w:rPr>
+          <w:rFonts w:ascii="Bookman Old Style" w:hAnsi="Bookman Old Style"/>
+          <w:sz w:val="24"/>
+          <w:szCs w:val="24"/>
+          <w:lang w:val="en-US"/>
+        </w:rPr>
+        <w:t>machine and completely managed by AWS</w:t>
       </w:r>
     </w:p>
     <w:p>
@@ -3838,27 +3903,7 @@
           <w:szCs w:val="24"/>
           <w:lang w:val="en-US"/>
         </w:rPr>
-        <w:t xml:space="preserve">In AWS, </w:t>
-      </w:r>
-      <w:proofErr w:type="gramStart"/>
-      <w:r>
-        <w:rPr>
-          <w:rFonts w:ascii="Bookman Old Style" w:hAnsi="Bookman Old Style"/>
-          <w:sz w:val="24"/>
-          <w:szCs w:val="24"/>
-          <w:lang w:val="en-US"/>
-        </w:rPr>
-        <w:t>All</w:t>
-      </w:r>
-      <w:proofErr w:type="gramEnd"/>
-      <w:r>
-        <w:rPr>
-          <w:rFonts w:ascii="Bookman Old Style" w:hAnsi="Bookman Old Style"/>
-          <w:sz w:val="24"/>
-          <w:szCs w:val="24"/>
-          <w:lang w:val="en-US"/>
-        </w:rPr>
-        <w:t xml:space="preserve"> services will start with SIMPLE and end with service.</w:t>
+        <w:t>EFS is serverless for us</w:t>
       </w:r>
     </w:p>
     <w:p>
@@ -3882,7 +3927,16 @@
           <w:szCs w:val="24"/>
           <w:lang w:val="en-US"/>
         </w:rPr>
-        <w:t>Ex: Simple Storage Service(S3)</w:t>
+        <w:t xml:space="preserve">EFS </w:t>
+      </w:r>
+      <w:r>
+        <w:rPr>
+          <w:rFonts w:ascii="Bookman Old Style" w:hAnsi="Bookman Old Style"/>
+          <w:sz w:val="24"/>
+          <w:szCs w:val="24"/>
+          <w:lang w:val="en-US"/>
+        </w:rPr>
+        <w:t>works with NFSv4 Protocol</w:t>
       </w:r>
     </w:p>
     <w:p>
@@ -3906,27 +3960,29 @@
           <w:szCs w:val="24"/>
           <w:lang w:val="en-US"/>
         </w:rPr>
-        <w:t xml:space="preserve">Simple Notification </w:t>
-      </w:r>
-      <w:proofErr w:type="gramStart"/>
-      <w:r>
-        <w:rPr>
-          <w:rFonts w:ascii="Bookman Old Style" w:hAnsi="Bookman Old Style"/>
-          <w:sz w:val="24"/>
-          <w:szCs w:val="24"/>
-          <w:lang w:val="en-US"/>
-        </w:rPr>
-        <w:t>Service(</w:t>
-      </w:r>
-      <w:proofErr w:type="gramEnd"/>
-      <w:r>
-        <w:rPr>
-          <w:rFonts w:ascii="Bookman Old Style" w:hAnsi="Bookman Old Style"/>
-          <w:sz w:val="24"/>
-          <w:szCs w:val="24"/>
-          <w:lang w:val="en-US"/>
-        </w:rPr>
-        <w:t>SNS)</w:t>
+        <w:t xml:space="preserve">EFS is </w:t>
+      </w:r>
+      <w:r>
+        <w:rPr>
+          <w:rFonts w:ascii="Bookman Old Style" w:hAnsi="Bookman Old Style"/>
+          <w:b/>
+          <w:bCs/>
+          <w:i/>
+          <w:iCs/>
+          <w:sz w:val="24"/>
+          <w:szCs w:val="24"/>
+          <w:lang w:val="en-US"/>
+        </w:rPr>
+        <w:t>FILEBASE</w:t>
+      </w:r>
+      <w:r>
+        <w:rPr>
+          <w:rFonts w:ascii="Bookman Old Style" w:hAnsi="Bookman Old Style"/>
+          <w:sz w:val="24"/>
+          <w:szCs w:val="24"/>
+          <w:lang w:val="en-US"/>
+        </w:rPr>
+        <w:t xml:space="preserve"> storage</w:t>
       </w:r>
     </w:p>
     <w:p>
@@ -3950,7 +4006,16 @@
           <w:szCs w:val="24"/>
           <w:lang w:val="en-US"/>
         </w:rPr>
-        <w:t>S3 is unlimited storage from AWS</w:t>
+        <w:t xml:space="preserve">EFS is file sharing purpose, we can install any software but not </w:t>
+      </w:r>
+      <w:r>
+        <w:rPr>
+          <w:rFonts w:ascii="Bookman Old Style" w:hAnsi="Bookman Old Style"/>
+          <w:sz w:val="24"/>
+          <w:szCs w:val="24"/>
+          <w:lang w:val="en-US"/>
+        </w:rPr>
+        <w:t>recommended</w:t>
       </w:r>
     </w:p>
     <w:p>
@@ -3974,845 +4039,6 @@
           <w:szCs w:val="24"/>
           <w:lang w:val="en-US"/>
         </w:rPr>
-        <w:t xml:space="preserve">S3 is used to store all FLAT file using S3 we can </w:t>
-      </w:r>
-      <w:proofErr w:type="spellStart"/>
-      <w:proofErr w:type="gramStart"/>
-      <w:r>
-        <w:rPr>
-          <w:rFonts w:ascii="Bookman Old Style" w:hAnsi="Bookman Old Style"/>
-          <w:sz w:val="24"/>
-          <w:szCs w:val="24"/>
-          <w:lang w:val="en-US"/>
-        </w:rPr>
-        <w:t>upload,download</w:t>
-      </w:r>
-      <w:proofErr w:type="spellEnd"/>
-      <w:proofErr w:type="gramEnd"/>
-      <w:r>
-        <w:rPr>
-          <w:rFonts w:ascii="Bookman Old Style" w:hAnsi="Bookman Old Style"/>
-          <w:sz w:val="24"/>
-          <w:szCs w:val="24"/>
-          <w:lang w:val="en-US"/>
-        </w:rPr>
-        <w:t xml:space="preserve"> and access our files</w:t>
-      </w:r>
-    </w:p>
-    <w:p>
-      <w:pPr>
-        <w:pStyle w:val="ListParagraph"/>
-        <w:numPr>
-          <w:ilvl w:val="0"/>
-          <w:numId w:val="4"/>
-        </w:numPr>
-        <w:rPr>
-          <w:rFonts w:ascii="Bookman Old Style" w:hAnsi="Bookman Old Style"/>
-          <w:sz w:val="24"/>
-          <w:szCs w:val="24"/>
-          <w:lang w:val="en-US"/>
-        </w:rPr>
-      </w:pPr>
-      <w:r>
-        <w:rPr>
-          <w:rFonts w:ascii="Bookman Old Style" w:hAnsi="Bookman Old Style"/>
-          <w:sz w:val="24"/>
-          <w:szCs w:val="24"/>
-          <w:lang w:val="en-US"/>
-        </w:rPr>
-        <w:t>We can execute any files in S3</w:t>
-      </w:r>
-    </w:p>
-    <w:p>
-      <w:pPr>
-        <w:pStyle w:val="ListParagraph"/>
-        <w:numPr>
-          <w:ilvl w:val="0"/>
-          <w:numId w:val="4"/>
-        </w:numPr>
-        <w:rPr>
-          <w:rFonts w:ascii="Bookman Old Style" w:hAnsi="Bookman Old Style"/>
-          <w:sz w:val="24"/>
-          <w:szCs w:val="24"/>
-          <w:lang w:val="en-US"/>
-        </w:rPr>
-      </w:pPr>
-      <w:r>
-        <w:rPr>
-          <w:rFonts w:ascii="Bookman Old Style" w:hAnsi="Bookman Old Style"/>
-          <w:sz w:val="24"/>
-          <w:szCs w:val="24"/>
-          <w:lang w:val="en-US"/>
-        </w:rPr>
-        <w:t>Is it possible to install OS in S3? NO</w:t>
-      </w:r>
-    </w:p>
-    <w:p>
-      <w:pPr>
-        <w:pStyle w:val="ListParagraph"/>
-        <w:numPr>
-          <w:ilvl w:val="0"/>
-          <w:numId w:val="4"/>
-        </w:numPr>
-        <w:rPr>
-          <w:rFonts w:ascii="Bookman Old Style" w:hAnsi="Bookman Old Style"/>
-          <w:sz w:val="24"/>
-          <w:szCs w:val="24"/>
-          <w:lang w:val="en-US"/>
-        </w:rPr>
-      </w:pPr>
-      <w:r>
-        <w:rPr>
-          <w:rFonts w:ascii="Bookman Old Style" w:hAnsi="Bookman Old Style"/>
-          <w:sz w:val="24"/>
-          <w:szCs w:val="24"/>
-          <w:lang w:val="en-US"/>
-        </w:rPr>
-        <w:t>Is it possible to install DB in S3? NO</w:t>
-      </w:r>
-    </w:p>
-    <w:p>
-      <w:pPr>
-        <w:pStyle w:val="ListParagraph"/>
-        <w:numPr>
-          <w:ilvl w:val="0"/>
-          <w:numId w:val="4"/>
-        </w:numPr>
-        <w:rPr>
-          <w:rFonts w:ascii="Bookman Old Style" w:hAnsi="Bookman Old Style"/>
-          <w:sz w:val="24"/>
-          <w:szCs w:val="24"/>
-          <w:lang w:val="en-US"/>
-        </w:rPr>
-      </w:pPr>
-      <w:r>
-        <w:rPr>
-          <w:rFonts w:ascii="Bookman Old Style" w:hAnsi="Bookman Old Style"/>
-          <w:sz w:val="24"/>
-          <w:szCs w:val="24"/>
-          <w:lang w:val="en-US"/>
-        </w:rPr>
-        <w:t xml:space="preserve">Is it possible to run </w:t>
-      </w:r>
-      <w:proofErr w:type="gramStart"/>
-      <w:r>
-        <w:rPr>
-          <w:rFonts w:ascii="Bookman Old Style" w:hAnsi="Bookman Old Style"/>
-          <w:sz w:val="24"/>
-          <w:szCs w:val="24"/>
-          <w:lang w:val="en-US"/>
-        </w:rPr>
-        <w:t>.net,java</w:t>
-      </w:r>
-      <w:proofErr w:type="gramEnd"/>
-      <w:r>
-        <w:rPr>
-          <w:rFonts w:ascii="Bookman Old Style" w:hAnsi="Bookman Old Style"/>
-          <w:sz w:val="24"/>
-          <w:szCs w:val="24"/>
-          <w:lang w:val="en-US"/>
-        </w:rPr>
-        <w:t>,.</w:t>
-      </w:r>
-      <w:proofErr w:type="spellStart"/>
-      <w:r>
-        <w:rPr>
-          <w:rFonts w:ascii="Bookman Old Style" w:hAnsi="Bookman Old Style"/>
-          <w:sz w:val="24"/>
-          <w:szCs w:val="24"/>
-          <w:lang w:val="en-US"/>
-        </w:rPr>
-        <w:t>ext</w:t>
-      </w:r>
-      <w:proofErr w:type="spellEnd"/>
-      <w:r>
-        <w:rPr>
-          <w:rFonts w:ascii="Bookman Old Style" w:hAnsi="Bookman Old Style"/>
-          <w:sz w:val="24"/>
-          <w:szCs w:val="24"/>
-          <w:lang w:val="en-US"/>
-        </w:rPr>
-        <w:t xml:space="preserve"> files ..</w:t>
-      </w:r>
-      <w:proofErr w:type="spellStart"/>
-      <w:r>
-        <w:rPr>
-          <w:rFonts w:ascii="Bookman Old Style" w:hAnsi="Bookman Old Style"/>
-          <w:sz w:val="24"/>
-          <w:szCs w:val="24"/>
-          <w:lang w:val="en-US"/>
-        </w:rPr>
-        <w:t>etc</w:t>
-      </w:r>
-      <w:proofErr w:type="spellEnd"/>
-      <w:r>
-        <w:rPr>
-          <w:rFonts w:ascii="Bookman Old Style" w:hAnsi="Bookman Old Style"/>
-          <w:sz w:val="24"/>
-          <w:szCs w:val="24"/>
-          <w:lang w:val="en-US"/>
-        </w:rPr>
-        <w:t xml:space="preserve"> in S3? NO</w:t>
-      </w:r>
-    </w:p>
-    <w:p>
-      <w:pPr>
-        <w:pStyle w:val="ListParagraph"/>
-        <w:numPr>
-          <w:ilvl w:val="0"/>
-          <w:numId w:val="4"/>
-        </w:numPr>
-        <w:rPr>
-          <w:rFonts w:ascii="Bookman Old Style" w:hAnsi="Bookman Old Style"/>
-          <w:sz w:val="24"/>
-          <w:szCs w:val="24"/>
-          <w:lang w:val="en-US"/>
-        </w:rPr>
-      </w:pPr>
-      <w:r>
-        <w:rPr>
-          <w:rFonts w:ascii="Bookman Old Style" w:hAnsi="Bookman Old Style"/>
-          <w:sz w:val="24"/>
-          <w:szCs w:val="24"/>
-          <w:lang w:val="en-US"/>
-        </w:rPr>
-        <w:t xml:space="preserve">S3 is serverless and AWS will handle </w:t>
-      </w:r>
-      <w:proofErr w:type="spellStart"/>
-      <w:proofErr w:type="gramStart"/>
-      <w:r>
-        <w:rPr>
-          <w:rFonts w:ascii="Bookman Old Style" w:hAnsi="Bookman Old Style"/>
-          <w:sz w:val="24"/>
-          <w:szCs w:val="24"/>
-          <w:lang w:val="en-US"/>
-        </w:rPr>
-        <w:t>HighAvailabilty,Performance</w:t>
-      </w:r>
-      <w:proofErr w:type="gramEnd"/>
-      <w:r>
-        <w:rPr>
-          <w:rFonts w:ascii="Bookman Old Style" w:hAnsi="Bookman Old Style"/>
-          <w:sz w:val="24"/>
-          <w:szCs w:val="24"/>
-          <w:lang w:val="en-US"/>
-        </w:rPr>
-        <w:t>,Scalability</w:t>
-      </w:r>
-      <w:proofErr w:type="spellEnd"/>
-      <w:r>
-        <w:rPr>
-          <w:rFonts w:ascii="Bookman Old Style" w:hAnsi="Bookman Old Style"/>
-          <w:sz w:val="24"/>
-          <w:szCs w:val="24"/>
-          <w:lang w:val="en-US"/>
-        </w:rPr>
-        <w:t xml:space="preserve"> </w:t>
-      </w:r>
-      <w:proofErr w:type="spellStart"/>
-      <w:r>
-        <w:rPr>
-          <w:rFonts w:ascii="Bookman Old Style" w:hAnsi="Bookman Old Style"/>
-          <w:sz w:val="24"/>
-          <w:szCs w:val="24"/>
-          <w:lang w:val="en-US"/>
-        </w:rPr>
-        <w:t>etc</w:t>
-      </w:r>
-      <w:proofErr w:type="spellEnd"/>
-      <w:r>
-        <w:rPr>
-          <w:rFonts w:ascii="Bookman Old Style" w:hAnsi="Bookman Old Style"/>
-          <w:sz w:val="24"/>
-          <w:szCs w:val="24"/>
-          <w:lang w:val="en-US"/>
-        </w:rPr>
-        <w:t xml:space="preserve"> for S3</w:t>
-      </w:r>
-    </w:p>
-    <w:p>
-      <w:pPr>
-        <w:pStyle w:val="ListParagraph"/>
-        <w:numPr>
-          <w:ilvl w:val="0"/>
-          <w:numId w:val="4"/>
-        </w:numPr>
-        <w:rPr>
-          <w:rFonts w:ascii="Bookman Old Style" w:hAnsi="Bookman Old Style"/>
-          <w:sz w:val="24"/>
-          <w:szCs w:val="24"/>
-          <w:lang w:val="en-US"/>
-        </w:rPr>
-      </w:pPr>
-      <w:r>
-        <w:rPr>
-          <w:rFonts w:ascii="Bookman Old Style" w:hAnsi="Bookman Old Style"/>
-          <w:sz w:val="24"/>
-          <w:szCs w:val="24"/>
-          <w:lang w:val="en-US"/>
-        </w:rPr>
-        <w:t>S3 support Static Website Hosting (SWH</w:t>
-      </w:r>
-      <w:proofErr w:type="gramStart"/>
-      <w:r>
-        <w:rPr>
-          <w:rFonts w:ascii="Bookman Old Style" w:hAnsi="Bookman Old Style"/>
-          <w:sz w:val="24"/>
-          <w:szCs w:val="24"/>
-          <w:lang w:val="en-US"/>
-        </w:rPr>
-        <w:t>)</w:t>
-      </w:r>
-      <w:r>
-        <w:rPr>
-          <w:rFonts w:ascii="Bookman Old Style" w:hAnsi="Bookman Old Style"/>
-          <w:sz w:val="24"/>
-          <w:szCs w:val="24"/>
-          <w:lang w:val="en-US"/>
-        </w:rPr>
-        <w:t>(</w:t>
-      </w:r>
-      <w:proofErr w:type="gramEnd"/>
-      <w:r>
-        <w:rPr>
-          <w:rFonts w:ascii="Bookman Old Style" w:hAnsi="Bookman Old Style"/>
-          <w:sz w:val="24"/>
-          <w:szCs w:val="24"/>
-          <w:lang w:val="en-US"/>
-        </w:rPr>
-        <w:t>HTML files)</w:t>
-      </w:r>
-    </w:p>
-    <w:p>
-      <w:pPr>
-        <w:pStyle w:val="ListParagraph"/>
-        <w:numPr>
-          <w:ilvl w:val="1"/>
-          <w:numId w:val="4"/>
-        </w:numPr>
-        <w:rPr>
-          <w:rFonts w:ascii="Bookman Old Style" w:hAnsi="Bookman Old Style"/>
-          <w:sz w:val="24"/>
-          <w:szCs w:val="24"/>
-          <w:lang w:val="en-US"/>
-        </w:rPr>
-      </w:pPr>
-      <w:r>
-        <w:rPr>
-          <w:rFonts w:ascii="Bookman Old Style" w:hAnsi="Bookman Old Style"/>
-          <w:sz w:val="24"/>
-          <w:szCs w:val="24"/>
-          <w:lang w:val="en-US"/>
-        </w:rPr>
-        <w:t xml:space="preserve">Create </w:t>
-      </w:r>
-      <w:proofErr w:type="spellStart"/>
-      <w:proofErr w:type="gramStart"/>
-      <w:r>
-        <w:rPr>
-          <w:rFonts w:ascii="Bookman Old Style" w:hAnsi="Bookman Old Style"/>
-          <w:sz w:val="24"/>
-          <w:szCs w:val="24"/>
-          <w:lang w:val="en-US"/>
-        </w:rPr>
-        <w:t>bucket,upload</w:t>
-      </w:r>
-      <w:proofErr w:type="spellEnd"/>
-      <w:proofErr w:type="gramEnd"/>
-      <w:r>
-        <w:rPr>
-          <w:rFonts w:ascii="Bookman Old Style" w:hAnsi="Bookman Old Style"/>
-          <w:sz w:val="24"/>
-          <w:szCs w:val="24"/>
-          <w:lang w:val="en-US"/>
-        </w:rPr>
-        <w:t xml:space="preserve"> all your </w:t>
-      </w:r>
-      <w:proofErr w:type="spellStart"/>
-      <w:r>
-        <w:rPr>
-          <w:rFonts w:ascii="Bookman Old Style" w:hAnsi="Bookman Old Style"/>
-          <w:sz w:val="24"/>
-          <w:szCs w:val="24"/>
-          <w:lang w:val="en-US"/>
-        </w:rPr>
-        <w:t>files,enable</w:t>
-      </w:r>
-      <w:proofErr w:type="spellEnd"/>
-      <w:r>
-        <w:rPr>
-          <w:rFonts w:ascii="Bookman Old Style" w:hAnsi="Bookman Old Style"/>
-          <w:sz w:val="24"/>
-          <w:szCs w:val="24"/>
-          <w:lang w:val="en-US"/>
-        </w:rPr>
-        <w:t xml:space="preserve"> </w:t>
-      </w:r>
-      <w:proofErr w:type="spellStart"/>
-      <w:r>
-        <w:rPr>
-          <w:rFonts w:ascii="Bookman Old Style" w:hAnsi="Bookman Old Style"/>
-          <w:sz w:val="24"/>
-          <w:szCs w:val="24"/>
-          <w:lang w:val="en-US"/>
-        </w:rPr>
-        <w:t>satic</w:t>
-      </w:r>
-      <w:proofErr w:type="spellEnd"/>
-      <w:r>
-        <w:rPr>
-          <w:rFonts w:ascii="Bookman Old Style" w:hAnsi="Bookman Old Style"/>
-          <w:sz w:val="24"/>
-          <w:szCs w:val="24"/>
-          <w:lang w:val="en-US"/>
-        </w:rPr>
-        <w:t xml:space="preserve"> website hosting</w:t>
-      </w:r>
-    </w:p>
-    <w:p>
-      <w:pPr>
-        <w:pStyle w:val="ListParagraph"/>
-        <w:numPr>
-          <w:ilvl w:val="0"/>
-          <w:numId w:val="4"/>
-        </w:numPr>
-        <w:rPr>
-          <w:rFonts w:ascii="Bookman Old Style" w:hAnsi="Bookman Old Style"/>
-          <w:b/>
-          <w:bCs/>
-          <w:sz w:val="24"/>
-          <w:szCs w:val="24"/>
-          <w:lang w:val="en-US"/>
-        </w:rPr>
-      </w:pPr>
-      <w:r>
-        <w:rPr>
-          <w:rFonts w:ascii="Bookman Old Style" w:hAnsi="Bookman Old Style"/>
-          <w:b/>
-          <w:bCs/>
-          <w:sz w:val="24"/>
-          <w:szCs w:val="24"/>
-          <w:lang w:val="en-US"/>
-        </w:rPr>
-        <w:t xml:space="preserve">S3 is </w:t>
-      </w:r>
-      <w:proofErr w:type="gramStart"/>
-      <w:r>
-        <w:rPr>
-          <w:rFonts w:ascii="Bookman Old Style" w:hAnsi="Bookman Old Style"/>
-          <w:b/>
-          <w:bCs/>
-          <w:sz w:val="24"/>
-          <w:szCs w:val="24"/>
-          <w:lang w:val="en-US"/>
-        </w:rPr>
-        <w:t>object based</w:t>
-      </w:r>
-      <w:proofErr w:type="gramEnd"/>
-      <w:r>
-        <w:rPr>
-          <w:rFonts w:ascii="Bookman Old Style" w:hAnsi="Bookman Old Style"/>
-          <w:b/>
-          <w:bCs/>
-          <w:sz w:val="24"/>
-          <w:szCs w:val="24"/>
-          <w:lang w:val="en-US"/>
-        </w:rPr>
-        <w:t xml:space="preserve"> storage</w:t>
-      </w:r>
-    </w:p>
-    <w:p>
-      <w:pPr>
-        <w:pStyle w:val="ListParagraph"/>
-        <w:numPr>
-          <w:ilvl w:val="0"/>
-          <w:numId w:val="4"/>
-        </w:numPr>
-        <w:rPr>
-          <w:rFonts w:ascii="Bookman Old Style" w:hAnsi="Bookman Old Style"/>
-          <w:sz w:val="24"/>
-          <w:szCs w:val="24"/>
-          <w:lang w:val="en-US"/>
-        </w:rPr>
-      </w:pPr>
-      <w:r>
-        <w:rPr>
-          <w:rFonts w:ascii="Bookman Old Style" w:hAnsi="Bookman Old Style"/>
-          <w:sz w:val="24"/>
-          <w:szCs w:val="24"/>
-          <w:lang w:val="en-US"/>
-        </w:rPr>
-        <w:t>S3 is GLOBAL and BUCKETS are reginal</w:t>
-      </w:r>
-    </w:p>
-    <w:p>
-      <w:pPr>
-        <w:pStyle w:val="ListParagraph"/>
-        <w:ind w:left="1080"/>
-        <w:rPr>
-          <w:rFonts w:ascii="Bookman Old Style" w:hAnsi="Bookman Old Style"/>
-          <w:b/>
-          <w:bCs/>
-          <w:sz w:val="24"/>
-          <w:szCs w:val="24"/>
-          <w:u w:val="single"/>
-          <w:lang w:val="en-US"/>
-        </w:rPr>
-      </w:pPr>
-    </w:p>
-    <w:p>
-      <w:pPr>
-        <w:pStyle w:val="ListParagraph"/>
-        <w:ind w:left="1080"/>
-        <w:rPr>
-          <w:rFonts w:ascii="Bookman Old Style" w:hAnsi="Bookman Old Style"/>
-          <w:b/>
-          <w:bCs/>
-          <w:sz w:val="24"/>
-          <w:szCs w:val="24"/>
-          <w:u w:val="single"/>
-          <w:lang w:val="en-US"/>
-        </w:rPr>
-      </w:pPr>
-      <w:r>
-        <w:rPr>
-          <w:rFonts w:ascii="Bookman Old Style" w:hAnsi="Bookman Old Style"/>
-          <w:b/>
-          <w:bCs/>
-          <w:sz w:val="24"/>
-          <w:szCs w:val="24"/>
-          <w:u w:val="single"/>
-          <w:lang w:val="en-US"/>
-        </w:rPr>
-        <w:t>ELASTIC FILE SYSTEM:</w:t>
-      </w:r>
-    </w:p>
-    <w:p>
-      <w:pPr>
-        <w:pStyle w:val="ListParagraph"/>
-        <w:numPr>
-          <w:ilvl w:val="0"/>
-          <w:numId w:val="4"/>
-        </w:numPr>
-        <w:rPr>
-          <w:rFonts w:ascii="Bookman Old Style" w:hAnsi="Bookman Old Style"/>
-          <w:sz w:val="24"/>
-          <w:szCs w:val="24"/>
-          <w:lang w:val="en-US"/>
-        </w:rPr>
-      </w:pPr>
-      <w:r>
-        <w:rPr>
-          <w:rFonts w:ascii="Bookman Old Style" w:hAnsi="Bookman Old Style"/>
-          <w:sz w:val="24"/>
-          <w:szCs w:val="24"/>
-          <w:lang w:val="en-US"/>
-        </w:rPr>
-        <w:t xml:space="preserve">By using this </w:t>
-      </w:r>
-      <w:r>
-        <w:rPr>
-          <w:rFonts w:ascii="Bookman Old Style" w:hAnsi="Bookman Old Style"/>
-          <w:sz w:val="24"/>
-          <w:szCs w:val="24"/>
-          <w:lang w:val="en-US"/>
-        </w:rPr>
-        <w:t>service,</w:t>
-      </w:r>
-      <w:r>
-        <w:rPr>
-          <w:rFonts w:ascii="Bookman Old Style" w:hAnsi="Bookman Old Style"/>
-          <w:sz w:val="24"/>
-          <w:szCs w:val="24"/>
-          <w:lang w:val="en-US"/>
-        </w:rPr>
-        <w:t xml:space="preserve"> we can attach single volume to multiple EC2 instance at </w:t>
-      </w:r>
-      <w:r>
-        <w:rPr>
-          <w:rFonts w:ascii="Bookman Old Style" w:hAnsi="Bookman Old Style"/>
-          <w:sz w:val="24"/>
-          <w:szCs w:val="24"/>
-          <w:lang w:val="en-US"/>
-        </w:rPr>
-        <w:t>the same</w:t>
-      </w:r>
-      <w:r>
-        <w:rPr>
-          <w:rFonts w:ascii="Bookman Old Style" w:hAnsi="Bookman Old Style"/>
-          <w:sz w:val="24"/>
-          <w:szCs w:val="24"/>
-          <w:lang w:val="en-US"/>
-        </w:rPr>
-        <w:t xml:space="preserve"> time</w:t>
-      </w:r>
-      <w:r>
-        <w:rPr>
-          <w:rFonts w:ascii="Bookman Old Style" w:hAnsi="Bookman Old Style"/>
-          <w:sz w:val="24"/>
-          <w:szCs w:val="24"/>
-          <w:lang w:val="en-US"/>
-        </w:rPr>
-        <w:t xml:space="preserve"> across multiple </w:t>
-      </w:r>
-      <w:r>
-        <w:rPr>
-          <w:rFonts w:ascii="Bookman Old Style" w:hAnsi="Bookman Old Style"/>
-          <w:sz w:val="24"/>
-          <w:szCs w:val="24"/>
-          <w:lang w:val="en-US"/>
-        </w:rPr>
-        <w:t>AZ’s (</w:t>
-      </w:r>
-      <w:proofErr w:type="spellStart"/>
-      <w:r>
-        <w:rPr>
-          <w:rFonts w:ascii="Bookman Old Style" w:hAnsi="Bookman Old Style"/>
-          <w:i/>
-          <w:iCs/>
-          <w:sz w:val="24"/>
-          <w:szCs w:val="24"/>
-          <w:lang w:val="en-US"/>
-        </w:rPr>
-        <w:t>i.e</w:t>
-      </w:r>
-      <w:proofErr w:type="spellEnd"/>
-      <w:r>
-        <w:rPr>
-          <w:rFonts w:ascii="Bookman Old Style" w:hAnsi="Bookman Old Style"/>
-          <w:i/>
-          <w:iCs/>
-          <w:sz w:val="24"/>
-          <w:szCs w:val="24"/>
-          <w:lang w:val="en-US"/>
-        </w:rPr>
-        <w:t xml:space="preserve"> same REGION</w:t>
-      </w:r>
-      <w:r>
-        <w:rPr>
-          <w:rFonts w:ascii="Bookman Old Style" w:hAnsi="Bookman Old Style"/>
-          <w:sz w:val="24"/>
-          <w:szCs w:val="24"/>
-          <w:lang w:val="en-US"/>
-        </w:rPr>
-        <w:t xml:space="preserve">) </w:t>
-      </w:r>
-    </w:p>
-    <w:p>
-      <w:pPr>
-        <w:pStyle w:val="ListParagraph"/>
-        <w:numPr>
-          <w:ilvl w:val="0"/>
-          <w:numId w:val="4"/>
-        </w:numPr>
-        <w:rPr>
-          <w:rFonts w:ascii="Bookman Old Style" w:hAnsi="Bookman Old Style"/>
-          <w:sz w:val="24"/>
-          <w:szCs w:val="24"/>
-          <w:lang w:val="en-US"/>
-        </w:rPr>
-      </w:pPr>
-      <w:r>
-        <w:rPr>
-          <w:rFonts w:ascii="Bookman Old Style" w:hAnsi="Bookman Old Style"/>
-          <w:sz w:val="24"/>
-          <w:szCs w:val="24"/>
-          <w:lang w:val="en-US"/>
-        </w:rPr>
-        <w:t>EFS is unlimited storage</w:t>
-      </w:r>
-    </w:p>
-    <w:p>
-      <w:pPr>
-        <w:pStyle w:val="ListParagraph"/>
-        <w:numPr>
-          <w:ilvl w:val="0"/>
-          <w:numId w:val="4"/>
-        </w:numPr>
-        <w:rPr>
-          <w:rFonts w:ascii="Bookman Old Style" w:hAnsi="Bookman Old Style"/>
-          <w:sz w:val="24"/>
-          <w:szCs w:val="24"/>
-          <w:lang w:val="en-US"/>
-        </w:rPr>
-      </w:pPr>
-      <w:r>
-        <w:rPr>
-          <w:rFonts w:ascii="Bookman Old Style" w:hAnsi="Bookman Old Style"/>
-          <w:sz w:val="24"/>
-          <w:szCs w:val="24"/>
-          <w:lang w:val="en-US"/>
-        </w:rPr>
-        <w:t xml:space="preserve">EFS will launch only LINUX </w:t>
-      </w:r>
-      <w:r>
-        <w:rPr>
-          <w:rFonts w:ascii="Bookman Old Style" w:hAnsi="Bookman Old Style"/>
-          <w:sz w:val="24"/>
-          <w:szCs w:val="24"/>
-          <w:lang w:val="en-US"/>
-        </w:rPr>
-        <w:t>machine and completely managed by AWS</w:t>
-      </w:r>
-    </w:p>
-    <w:p>
-      <w:pPr>
-        <w:pStyle w:val="ListParagraph"/>
-        <w:numPr>
-          <w:ilvl w:val="0"/>
-          <w:numId w:val="4"/>
-        </w:numPr>
-        <w:rPr>
-          <w:rFonts w:ascii="Bookman Old Style" w:hAnsi="Bookman Old Style"/>
-          <w:sz w:val="24"/>
-          <w:szCs w:val="24"/>
-          <w:lang w:val="en-US"/>
-        </w:rPr>
-      </w:pPr>
-      <w:r>
-        <w:rPr>
-          <w:rFonts w:ascii="Bookman Old Style" w:hAnsi="Bookman Old Style"/>
-          <w:sz w:val="24"/>
-          <w:szCs w:val="24"/>
-          <w:lang w:val="en-US"/>
-        </w:rPr>
-        <w:t>EFS is serverless for us</w:t>
-      </w:r>
-    </w:p>
-    <w:p>
-      <w:pPr>
-        <w:pStyle w:val="ListParagraph"/>
-        <w:numPr>
-          <w:ilvl w:val="0"/>
-          <w:numId w:val="4"/>
-        </w:numPr>
-        <w:rPr>
-          <w:rFonts w:ascii="Bookman Old Style" w:hAnsi="Bookman Old Style"/>
-          <w:sz w:val="24"/>
-          <w:szCs w:val="24"/>
-          <w:lang w:val="en-US"/>
-        </w:rPr>
-      </w:pPr>
-      <w:r>
-        <w:rPr>
-          <w:rFonts w:ascii="Bookman Old Style" w:hAnsi="Bookman Old Style"/>
-          <w:sz w:val="24"/>
-          <w:szCs w:val="24"/>
-          <w:lang w:val="en-US"/>
-        </w:rPr>
-        <w:t xml:space="preserve">EFS </w:t>
-      </w:r>
-      <w:r>
-        <w:rPr>
-          <w:rFonts w:ascii="Bookman Old Style" w:hAnsi="Bookman Old Style"/>
-          <w:sz w:val="24"/>
-          <w:szCs w:val="24"/>
-          <w:lang w:val="en-US"/>
-        </w:rPr>
-        <w:t>works with NFSv4 Protocol</w:t>
-      </w:r>
-    </w:p>
-    <w:p>
-      <w:pPr>
-        <w:pStyle w:val="ListParagraph"/>
-        <w:numPr>
-          <w:ilvl w:val="0"/>
-          <w:numId w:val="4"/>
-        </w:numPr>
-        <w:rPr>
-          <w:rFonts w:ascii="Bookman Old Style" w:hAnsi="Bookman Old Style"/>
-          <w:sz w:val="24"/>
-          <w:szCs w:val="24"/>
-          <w:lang w:val="en-US"/>
-        </w:rPr>
-      </w:pPr>
-      <w:r>
-        <w:rPr>
-          <w:rFonts w:ascii="Bookman Old Style" w:hAnsi="Bookman Old Style"/>
-          <w:sz w:val="24"/>
-          <w:szCs w:val="24"/>
-          <w:lang w:val="en-US"/>
-        </w:rPr>
-        <w:t xml:space="preserve">EFS is </w:t>
-      </w:r>
-      <w:r>
-        <w:rPr>
-          <w:rFonts w:ascii="Bookman Old Style" w:hAnsi="Bookman Old Style"/>
-          <w:b/>
-          <w:bCs/>
-          <w:i/>
-          <w:iCs/>
-          <w:sz w:val="24"/>
-          <w:szCs w:val="24"/>
-          <w:lang w:val="en-US"/>
-        </w:rPr>
-        <w:t>FILEBASE</w:t>
-      </w:r>
-      <w:r>
-        <w:rPr>
-          <w:rFonts w:ascii="Bookman Old Style" w:hAnsi="Bookman Old Style"/>
-          <w:sz w:val="24"/>
-          <w:szCs w:val="24"/>
-          <w:lang w:val="en-US"/>
-        </w:rPr>
-        <w:t xml:space="preserve"> storage</w:t>
-      </w:r>
-    </w:p>
-    <w:p>
-      <w:pPr>
-        <w:pStyle w:val="ListParagraph"/>
-        <w:numPr>
-          <w:ilvl w:val="0"/>
-          <w:numId w:val="4"/>
-        </w:numPr>
-        <w:rPr>
-          <w:rFonts w:ascii="Bookman Old Style" w:hAnsi="Bookman Old Style"/>
-          <w:sz w:val="24"/>
-          <w:szCs w:val="24"/>
-          <w:lang w:val="en-US"/>
-        </w:rPr>
-      </w:pPr>
-      <w:r>
-        <w:rPr>
-          <w:rFonts w:ascii="Bookman Old Style" w:hAnsi="Bookman Old Style"/>
-          <w:sz w:val="24"/>
-          <w:szCs w:val="24"/>
-          <w:lang w:val="en-US"/>
-        </w:rPr>
-        <w:t xml:space="preserve">EFS is file sharing purpose, we can install any software but not </w:t>
-      </w:r>
-      <w:r>
-        <w:rPr>
-          <w:rFonts w:ascii="Bookman Old Style" w:hAnsi="Bookman Old Style"/>
-          <w:sz w:val="24"/>
-          <w:szCs w:val="24"/>
-          <w:lang w:val="en-US"/>
-        </w:rPr>
-        <w:t>recommended</w:t>
-      </w:r>
-    </w:p>
-    <w:p>
-      <w:pPr>
-        <w:pStyle w:val="ListParagraph"/>
-        <w:numPr>
-          <w:ilvl w:val="0"/>
-          <w:numId w:val="4"/>
-        </w:numPr>
-        <w:rPr>
-          <w:rFonts w:ascii="Bookman Old Style" w:hAnsi="Bookman Old Style"/>
-          <w:sz w:val="24"/>
-          <w:szCs w:val="24"/>
-          <w:lang w:val="en-US"/>
-        </w:rPr>
-      </w:pPr>
-      <w:r>
-        <w:rPr>
-          <w:rFonts w:ascii="Bookman Old Style" w:hAnsi="Bookman Old Style"/>
-          <w:sz w:val="24"/>
-          <w:szCs w:val="24"/>
-          <w:lang w:val="en-US"/>
-        </w:rPr>
-        <w:lastRenderedPageBreak/>
         <w:t>EFS doesn’t require any pre-</w:t>
       </w:r>
       <w:r>
@@ -6748,6 +5974,7 @@
           <w:szCs w:val="24"/>
           <w:lang w:val="en-US"/>
         </w:rPr>
+        <w:lastRenderedPageBreak/>
         <w:t>SnowFamily</w:t>
       </w:r>
       <w:proofErr w:type="spellEnd"/>
@@ -7358,7 +6585,6 @@
           <w:noProof/>
           <w:lang w:val="en-US"/>
         </w:rPr>
-        <w:lastRenderedPageBreak/>
         <mc:AlternateContent>
           <mc:Choice Requires="wps">
             <w:drawing>
@@ -9340,6 +8566,7 @@
           <w:u w:val="single"/>
           <w:lang w:val="en-US"/>
         </w:rPr>
+        <w:lastRenderedPageBreak/>
         <w:t>DIRECT CONNECT</w:t>
       </w:r>
     </w:p>
@@ -9866,7 +9093,6 @@
           <w:u w:val="single"/>
           <w:lang w:val="en-US"/>
         </w:rPr>
-        <w:lastRenderedPageBreak/>
         <w:t>CLOUDFRONT:</w:t>
       </w:r>
     </w:p>
@@ -10182,6 +9408,7 @@
           <w:szCs w:val="24"/>
           <w:lang w:val="en-US"/>
         </w:rPr>
+        <w:lastRenderedPageBreak/>
         <w:t xml:space="preserve">We can control the entire AWS account using IAM by giving proper permission to </w:t>
       </w:r>
       <w:proofErr w:type="gramStart"/>
@@ -10535,7 +9762,6 @@
           <w:szCs w:val="24"/>
           <w:lang w:val="en-US"/>
         </w:rPr>
-        <w:lastRenderedPageBreak/>
         <w:t>Basic Support</w:t>
       </w:r>
       <w:r>

</xml_diff>